<commit_message>
added planner spec doc
</commit_message>
<xml_diff>
--- a/docs/Catena design specification.docx
+++ b/docs/Catena design specification.docx
@@ -10,15 +10,8 @@
           <w:lang w:val="en-AU"/>
         </w:rPr>
       </w:pPr>
-    </w:p>
-    <w:p>
-      <w:pPr>
-        <w:pStyle w:val="Title"/>
-        <w:rPr>
-          <w:ins w:id="1" w:author="Microsoft Office User" w:date="2017-09-08T13:10:00Z"/>
-          <w:lang w:val="en-AU"/>
-        </w:rPr>
-      </w:pPr>
+      <w:bookmarkStart w:id="1" w:name="_GoBack"/>
+      <w:bookmarkEnd w:id="1"/>
     </w:p>
     <w:p>
       <w:pPr>
@@ -51,7 +44,16 @@
       <w:pPr>
         <w:pStyle w:val="Title"/>
         <w:rPr>
-          <w:ins w:id="5" w:author="Microsoft Office User" w:date="2017-09-08T14:07:00Z"/>
+          <w:ins w:id="5" w:author="Microsoft Office User" w:date="2017-09-08T13:10:00Z"/>
+          <w:lang w:val="en-AU"/>
+        </w:rPr>
+      </w:pPr>
+    </w:p>
+    <w:p>
+      <w:pPr>
+        <w:pStyle w:val="Title"/>
+        <w:rPr>
+          <w:ins w:id="6" w:author="Microsoft Office User" w:date="2017-09-08T14:07:00Z"/>
           <w:lang w:val="en-AU"/>
         </w:rPr>
       </w:pPr>
@@ -65,19 +67,19 @@
     <w:p>
       <w:pPr>
         <w:rPr>
-          <w:rPrChange w:id="6" w:author="Microsoft Office User" w:date="2017-09-08T14:07:00Z">
+          <w:rPrChange w:id="7" w:author="Microsoft Office User" w:date="2017-09-08T14:07:00Z">
             <w:rPr>
               <w:lang w:val="en-AU"/>
             </w:rPr>
           </w:rPrChange>
         </w:rPr>
-        <w:pPrChange w:id="7" w:author="Microsoft Office User" w:date="2017-09-08T14:07:00Z">
+        <w:pPrChange w:id="8" w:author="Microsoft Office User" w:date="2017-09-08T14:07:00Z">
           <w:pPr>
             <w:pStyle w:val="Title"/>
           </w:pPr>
         </w:pPrChange>
       </w:pPr>
-      <w:ins w:id="8" w:author="Microsoft Office User" w:date="2017-09-08T14:07:00Z">
+      <w:ins w:id="9" w:author="Microsoft Office User" w:date="2017-09-08T14:07:00Z">
         <w:r>
           <w:t>Version 0.1</w:t>
         </w:r>
@@ -140,7 +142,7 @@
     <w:p>
       <w:pPr>
         <w:rPr>
-          <w:ins w:id="9" w:author="Microsoft Office User" w:date="2017-09-08T13:04:00Z"/>
+          <w:ins w:id="10" w:author="Microsoft Office User" w:date="2017-09-08T13:04:00Z"/>
           <w:lang w:val="en-AU"/>
         </w:rPr>
       </w:pPr>
@@ -149,28 +151,28 @@
       <w:pPr>
         <w:pStyle w:val="Heading1"/>
         <w:rPr>
-          <w:ins w:id="10" w:author="Microsoft Office User" w:date="2017-09-08T13:05:00Z"/>
+          <w:ins w:id="11" w:author="Microsoft Office User" w:date="2017-09-08T13:05:00Z"/>
           <w:lang w:val="en-AU"/>
         </w:rPr>
-        <w:pPrChange w:id="11" w:author="Microsoft Office User" w:date="2017-09-08T13:06:00Z">
+        <w:pPrChange w:id="12" w:author="Microsoft Office User" w:date="2017-09-08T13:06:00Z">
           <w:pPr/>
         </w:pPrChange>
       </w:pPr>
-      <w:bookmarkStart w:id="12" w:name="_Toc493320068"/>
-      <w:ins w:id="13" w:author="Microsoft Office User" w:date="2017-09-08T13:05:00Z">
+      <w:bookmarkStart w:id="13" w:name="_Toc493320068"/>
+      <w:ins w:id="14" w:author="Microsoft Office User" w:date="2017-09-08T13:05:00Z">
         <w:r>
           <w:rPr>
             <w:lang w:val="en-AU"/>
           </w:rPr>
           <w:t>Change log</w:t>
         </w:r>
-        <w:bookmarkEnd w:id="12"/>
-      </w:ins>
-    </w:p>
-    <w:p>
-      <w:pPr>
-        <w:rPr>
-          <w:ins w:id="14" w:author="Microsoft Office User" w:date="2017-09-08T13:05:00Z"/>
+        <w:bookmarkEnd w:id="13"/>
+      </w:ins>
+    </w:p>
+    <w:p>
+      <w:pPr>
+        <w:rPr>
+          <w:ins w:id="15" w:author="Microsoft Office User" w:date="2017-09-08T13:05:00Z"/>
           <w:lang w:val="en-AU"/>
         </w:rPr>
       </w:pPr>
@@ -180,7 +182,7 @@
         <w:tblStyle w:val="TableGrid"/>
         <w:tblW w:w="0" w:type="auto"/>
         <w:tblLook w:val="04A0" w:firstRow="1" w:lastRow="0" w:firstColumn="1" w:lastColumn="0" w:noHBand="0" w:noVBand="1"/>
-        <w:tblPrChange w:id="15" w:author="Microsoft Office User" w:date="2017-09-08T14:07:00Z">
+        <w:tblPrChange w:id="16" w:author="Microsoft Office User" w:date="2017-09-08T14:07:00Z">
           <w:tblPr>
             <w:tblStyle w:val="TableGrid"/>
             <w:tblW w:w="0" w:type="auto"/>
@@ -193,7 +195,7 @@
         <w:gridCol w:w="1105"/>
         <w:gridCol w:w="1186"/>
         <w:gridCol w:w="5329"/>
-        <w:tblGridChange w:id="16">
+        <w:tblGridChange w:id="17">
           <w:tblGrid>
             <w:gridCol w:w="1390"/>
             <w:gridCol w:w="1105"/>
@@ -204,12 +206,12 @@
       </w:tblGrid>
       <w:tr>
         <w:trPr>
-          <w:ins w:id="17" w:author="Microsoft Office User" w:date="2017-09-08T13:05:00Z"/>
+          <w:ins w:id="18" w:author="Microsoft Office User" w:date="2017-09-08T13:05:00Z"/>
         </w:trPr>
         <w:tc>
           <w:tcPr>
             <w:tcW w:w="1390" w:type="dxa"/>
-            <w:tcPrChange w:id="18" w:author="Microsoft Office User" w:date="2017-09-08T14:07:00Z">
+            <w:tcPrChange w:id="19" w:author="Microsoft Office User" w:date="2017-09-08T14:07:00Z">
               <w:tcPr>
                 <w:tcW w:w="1390" w:type="dxa"/>
               </w:tcPr>
@@ -219,14 +221,14 @@
             <w:pPr>
               <w:jc w:val="center"/>
               <w:rPr>
-                <w:ins w:id="19" w:author="Microsoft Office User" w:date="2017-09-08T13:05:00Z"/>
+                <w:ins w:id="20" w:author="Microsoft Office User" w:date="2017-09-08T13:05:00Z"/>
                 <w:lang w:val="en-AU"/>
               </w:rPr>
-              <w:pPrChange w:id="20" w:author="Microsoft Office User" w:date="2017-09-08T13:06:00Z">
+              <w:pPrChange w:id="21" w:author="Microsoft Office User" w:date="2017-09-08T13:06:00Z">
                 <w:pPr/>
               </w:pPrChange>
             </w:pPr>
-            <w:ins w:id="21" w:author="Microsoft Office User" w:date="2017-09-08T13:05:00Z">
+            <w:ins w:id="22" w:author="Microsoft Office User" w:date="2017-09-08T13:05:00Z">
               <w:r>
                 <w:rPr>
                   <w:lang w:val="en-AU"/>
@@ -239,7 +241,7 @@
         <w:tc>
           <w:tcPr>
             <w:tcW w:w="1105" w:type="dxa"/>
-            <w:tcPrChange w:id="22" w:author="Microsoft Office User" w:date="2017-09-08T14:07:00Z">
+            <w:tcPrChange w:id="23" w:author="Microsoft Office User" w:date="2017-09-08T14:07:00Z">
               <w:tcPr>
                 <w:tcW w:w="1105" w:type="dxa"/>
               </w:tcPr>
@@ -249,14 +251,14 @@
             <w:pPr>
               <w:jc w:val="center"/>
               <w:rPr>
-                <w:ins w:id="23" w:author="Microsoft Office User" w:date="2017-09-08T13:05:00Z"/>
+                <w:ins w:id="24" w:author="Microsoft Office User" w:date="2017-09-08T13:05:00Z"/>
                 <w:lang w:val="en-AU"/>
               </w:rPr>
-              <w:pPrChange w:id="24" w:author="Microsoft Office User" w:date="2017-09-08T13:06:00Z">
+              <w:pPrChange w:id="25" w:author="Microsoft Office User" w:date="2017-09-08T13:06:00Z">
                 <w:pPr/>
               </w:pPrChange>
             </w:pPr>
-            <w:ins w:id="25" w:author="Microsoft Office User" w:date="2017-09-08T13:05:00Z">
+            <w:ins w:id="26" w:author="Microsoft Office User" w:date="2017-09-08T13:05:00Z">
               <w:r>
                 <w:rPr>
                   <w:lang w:val="en-AU"/>
@@ -269,7 +271,7 @@
         <w:tc>
           <w:tcPr>
             <w:tcW w:w="1186" w:type="dxa"/>
-            <w:tcPrChange w:id="26" w:author="Microsoft Office User" w:date="2017-09-08T14:07:00Z">
+            <w:tcPrChange w:id="27" w:author="Microsoft Office User" w:date="2017-09-08T14:07:00Z">
               <w:tcPr>
                 <w:tcW w:w="1085" w:type="dxa"/>
               </w:tcPr>
@@ -279,11 +281,11 @@
             <w:pPr>
               <w:jc w:val="center"/>
               <w:rPr>
-                <w:ins w:id="27" w:author="Microsoft Office User" w:date="2017-09-08T14:07:00Z"/>
+                <w:ins w:id="28" w:author="Microsoft Office User" w:date="2017-09-08T14:07:00Z"/>
                 <w:lang w:val="en-AU"/>
               </w:rPr>
             </w:pPr>
-            <w:ins w:id="28" w:author="Microsoft Office User" w:date="2017-09-08T14:07:00Z">
+            <w:ins w:id="29" w:author="Microsoft Office User" w:date="2017-09-08T14:07:00Z">
               <w:r>
                 <w:rPr>
                   <w:lang w:val="en-AU"/>
@@ -296,7 +298,7 @@
         <w:tc>
           <w:tcPr>
             <w:tcW w:w="5329" w:type="dxa"/>
-            <w:tcPrChange w:id="29" w:author="Microsoft Office User" w:date="2017-09-08T14:07:00Z">
+            <w:tcPrChange w:id="30" w:author="Microsoft Office User" w:date="2017-09-08T14:07:00Z">
               <w:tcPr>
                 <w:tcW w:w="5430" w:type="dxa"/>
               </w:tcPr>
@@ -306,14 +308,14 @@
             <w:pPr>
               <w:jc w:val="center"/>
               <w:rPr>
-                <w:ins w:id="30" w:author="Microsoft Office User" w:date="2017-09-08T13:05:00Z"/>
+                <w:ins w:id="31" w:author="Microsoft Office User" w:date="2017-09-08T13:05:00Z"/>
                 <w:lang w:val="en-AU"/>
               </w:rPr>
-              <w:pPrChange w:id="31" w:author="Microsoft Office User" w:date="2017-09-08T13:06:00Z">
+              <w:pPrChange w:id="32" w:author="Microsoft Office User" w:date="2017-09-08T13:06:00Z">
                 <w:pPr/>
               </w:pPrChange>
             </w:pPr>
-            <w:ins w:id="32" w:author="Microsoft Office User" w:date="2017-09-08T13:05:00Z">
+            <w:ins w:id="33" w:author="Microsoft Office User" w:date="2017-09-08T13:05:00Z">
               <w:r>
                 <w:rPr>
                   <w:lang w:val="en-AU"/>
@@ -326,12 +328,12 @@
       </w:tr>
       <w:tr>
         <w:trPr>
-          <w:ins w:id="33" w:author="Microsoft Office User" w:date="2017-09-08T13:05:00Z"/>
+          <w:ins w:id="34" w:author="Microsoft Office User" w:date="2017-09-08T13:05:00Z"/>
         </w:trPr>
         <w:tc>
           <w:tcPr>
             <w:tcW w:w="1390" w:type="dxa"/>
-            <w:tcPrChange w:id="34" w:author="Microsoft Office User" w:date="2017-09-08T14:07:00Z">
+            <w:tcPrChange w:id="35" w:author="Microsoft Office User" w:date="2017-09-08T14:07:00Z">
               <w:tcPr>
                 <w:tcW w:w="1390" w:type="dxa"/>
               </w:tcPr>
@@ -341,14 +343,14 @@
             <w:pPr>
               <w:jc w:val="center"/>
               <w:rPr>
-                <w:ins w:id="35" w:author="Microsoft Office User" w:date="2017-09-08T13:05:00Z"/>
+                <w:ins w:id="36" w:author="Microsoft Office User" w:date="2017-09-08T13:05:00Z"/>
                 <w:lang w:val="en-AU"/>
               </w:rPr>
-              <w:pPrChange w:id="36" w:author="Microsoft Office User" w:date="2017-09-08T14:08:00Z">
+              <w:pPrChange w:id="37" w:author="Microsoft Office User" w:date="2017-09-08T14:08:00Z">
                 <w:pPr/>
               </w:pPrChange>
             </w:pPr>
-            <w:ins w:id="37" w:author="Microsoft Office User" w:date="2017-09-08T13:05:00Z">
+            <w:ins w:id="38" w:author="Microsoft Office User" w:date="2017-09-08T13:05:00Z">
               <w:r>
                 <w:rPr>
                   <w:lang w:val="en-AU"/>
@@ -361,7 +363,7 @@
         <w:tc>
           <w:tcPr>
             <w:tcW w:w="1105" w:type="dxa"/>
-            <w:tcPrChange w:id="38" w:author="Microsoft Office User" w:date="2017-09-08T14:07:00Z">
+            <w:tcPrChange w:id="39" w:author="Microsoft Office User" w:date="2017-09-08T14:07:00Z">
               <w:tcPr>
                 <w:tcW w:w="1105" w:type="dxa"/>
               </w:tcPr>
@@ -371,14 +373,14 @@
             <w:pPr>
               <w:jc w:val="center"/>
               <w:rPr>
-                <w:ins w:id="39" w:author="Microsoft Office User" w:date="2017-09-08T13:05:00Z"/>
+                <w:ins w:id="40" w:author="Microsoft Office User" w:date="2017-09-08T13:05:00Z"/>
                 <w:lang w:val="en-AU"/>
               </w:rPr>
-              <w:pPrChange w:id="40" w:author="Microsoft Office User" w:date="2017-09-08T14:08:00Z">
+              <w:pPrChange w:id="41" w:author="Microsoft Office User" w:date="2017-09-08T14:08:00Z">
                 <w:pPr/>
               </w:pPrChange>
             </w:pPr>
-            <w:ins w:id="41" w:author="Microsoft Office User" w:date="2017-09-08T13:05:00Z">
+            <w:ins w:id="42" w:author="Microsoft Office User" w:date="2017-09-08T13:05:00Z">
               <w:r>
                 <w:rPr>
                   <w:lang w:val="en-AU"/>
@@ -391,7 +393,7 @@
         <w:tc>
           <w:tcPr>
             <w:tcW w:w="1186" w:type="dxa"/>
-            <w:tcPrChange w:id="42" w:author="Microsoft Office User" w:date="2017-09-08T14:07:00Z">
+            <w:tcPrChange w:id="43" w:author="Microsoft Office User" w:date="2017-09-08T14:07:00Z">
               <w:tcPr>
                 <w:tcW w:w="1085" w:type="dxa"/>
               </w:tcPr>
@@ -401,14 +403,14 @@
             <w:pPr>
               <w:jc w:val="center"/>
               <w:rPr>
-                <w:ins w:id="43" w:author="Microsoft Office User" w:date="2017-09-08T14:07:00Z"/>
+                <w:ins w:id="44" w:author="Microsoft Office User" w:date="2017-09-08T14:07:00Z"/>
                 <w:lang w:val="en-AU"/>
               </w:rPr>
-              <w:pPrChange w:id="44" w:author="Microsoft Office User" w:date="2017-09-08T14:08:00Z">
+              <w:pPrChange w:id="45" w:author="Microsoft Office User" w:date="2017-09-08T14:08:00Z">
                 <w:pPr/>
               </w:pPrChange>
             </w:pPr>
-            <w:ins w:id="45" w:author="Microsoft Office User" w:date="2017-09-08T14:07:00Z">
+            <w:ins w:id="46" w:author="Microsoft Office User" w:date="2017-09-08T14:07:00Z">
               <w:r>
                 <w:rPr>
                   <w:lang w:val="en-AU"/>
@@ -421,7 +423,7 @@
         <w:tc>
           <w:tcPr>
             <w:tcW w:w="5329" w:type="dxa"/>
-            <w:tcPrChange w:id="46" w:author="Microsoft Office User" w:date="2017-09-08T14:07:00Z">
+            <w:tcPrChange w:id="47" w:author="Microsoft Office User" w:date="2017-09-08T14:07:00Z">
               <w:tcPr>
                 <w:tcW w:w="5430" w:type="dxa"/>
               </w:tcPr>
@@ -430,11 +432,11 @@
           <w:p>
             <w:pPr>
               <w:rPr>
-                <w:ins w:id="47" w:author="Microsoft Office User" w:date="2017-09-08T13:05:00Z"/>
+                <w:ins w:id="48" w:author="Microsoft Office User" w:date="2017-09-08T13:05:00Z"/>
                 <w:lang w:val="en-AU"/>
               </w:rPr>
             </w:pPr>
-            <w:ins w:id="48" w:author="Microsoft Office User" w:date="2017-09-08T13:05:00Z">
+            <w:ins w:id="49" w:author="Microsoft Office User" w:date="2017-09-08T13:05:00Z">
               <w:r>
                 <w:rPr>
                   <w:lang w:val="en-AU"/>
@@ -447,12 +449,12 @@
       </w:tr>
       <w:tr>
         <w:trPr>
-          <w:ins w:id="49" w:author="Microsoft Office User" w:date="2017-09-08T13:06:00Z"/>
+          <w:ins w:id="50" w:author="Microsoft Office User" w:date="2017-09-08T13:06:00Z"/>
         </w:trPr>
         <w:tc>
           <w:tcPr>
             <w:tcW w:w="1390" w:type="dxa"/>
-            <w:tcPrChange w:id="50" w:author="Microsoft Office User" w:date="2017-09-08T14:07:00Z">
+            <w:tcPrChange w:id="51" w:author="Microsoft Office User" w:date="2017-09-08T14:07:00Z">
               <w:tcPr>
                 <w:tcW w:w="1390" w:type="dxa"/>
               </w:tcPr>
@@ -462,10 +464,10 @@
             <w:pPr>
               <w:jc w:val="center"/>
               <w:rPr>
-                <w:ins w:id="51" w:author="Microsoft Office User" w:date="2017-09-08T13:06:00Z"/>
+                <w:ins w:id="52" w:author="Microsoft Office User" w:date="2017-09-08T13:06:00Z"/>
                 <w:lang w:val="en-AU"/>
               </w:rPr>
-              <w:pPrChange w:id="52" w:author="Microsoft Office User" w:date="2017-09-08T14:08:00Z">
+              <w:pPrChange w:id="53" w:author="Microsoft Office User" w:date="2017-09-08T14:08:00Z">
                 <w:pPr/>
               </w:pPrChange>
             </w:pPr>
@@ -474,7 +476,7 @@
         <w:tc>
           <w:tcPr>
             <w:tcW w:w="1105" w:type="dxa"/>
-            <w:tcPrChange w:id="53" w:author="Microsoft Office User" w:date="2017-09-08T14:07:00Z">
+            <w:tcPrChange w:id="54" w:author="Microsoft Office User" w:date="2017-09-08T14:07:00Z">
               <w:tcPr>
                 <w:tcW w:w="1105" w:type="dxa"/>
               </w:tcPr>
@@ -484,10 +486,10 @@
             <w:pPr>
               <w:jc w:val="center"/>
               <w:rPr>
-                <w:ins w:id="54" w:author="Microsoft Office User" w:date="2017-09-08T13:06:00Z"/>
+                <w:ins w:id="55" w:author="Microsoft Office User" w:date="2017-09-08T13:06:00Z"/>
                 <w:lang w:val="en-AU"/>
               </w:rPr>
-              <w:pPrChange w:id="55" w:author="Microsoft Office User" w:date="2017-09-08T14:08:00Z">
+              <w:pPrChange w:id="56" w:author="Microsoft Office User" w:date="2017-09-08T14:08:00Z">
                 <w:pPr/>
               </w:pPrChange>
             </w:pPr>
@@ -496,7 +498,7 @@
         <w:tc>
           <w:tcPr>
             <w:tcW w:w="1186" w:type="dxa"/>
-            <w:tcPrChange w:id="56" w:author="Microsoft Office User" w:date="2017-09-08T14:07:00Z">
+            <w:tcPrChange w:id="57" w:author="Microsoft Office User" w:date="2017-09-08T14:07:00Z">
               <w:tcPr>
                 <w:tcW w:w="1085" w:type="dxa"/>
               </w:tcPr>
@@ -506,10 +508,10 @@
             <w:pPr>
               <w:jc w:val="center"/>
               <w:rPr>
-                <w:ins w:id="57" w:author="Microsoft Office User" w:date="2017-09-08T14:07:00Z"/>
+                <w:ins w:id="58" w:author="Microsoft Office User" w:date="2017-09-08T14:07:00Z"/>
                 <w:lang w:val="en-AU"/>
               </w:rPr>
-              <w:pPrChange w:id="58" w:author="Microsoft Office User" w:date="2017-09-08T14:08:00Z">
+              <w:pPrChange w:id="59" w:author="Microsoft Office User" w:date="2017-09-08T14:08:00Z">
                 <w:pPr/>
               </w:pPrChange>
             </w:pPr>
@@ -518,7 +520,7 @@
         <w:tc>
           <w:tcPr>
             <w:tcW w:w="5329" w:type="dxa"/>
-            <w:tcPrChange w:id="59" w:author="Microsoft Office User" w:date="2017-09-08T14:07:00Z">
+            <w:tcPrChange w:id="60" w:author="Microsoft Office User" w:date="2017-09-08T14:07:00Z">
               <w:tcPr>
                 <w:tcW w:w="5430" w:type="dxa"/>
               </w:tcPr>
@@ -527,7 +529,7 @@
           <w:p>
             <w:pPr>
               <w:rPr>
-                <w:ins w:id="60" w:author="Microsoft Office User" w:date="2017-09-08T13:06:00Z"/>
+                <w:ins w:id="61" w:author="Microsoft Office User" w:date="2017-09-08T13:06:00Z"/>
                 <w:lang w:val="en-AU"/>
               </w:rPr>
             </w:pPr>
@@ -538,11 +540,11 @@
     <w:p>
       <w:pPr>
         <w:rPr>
-          <w:ins w:id="61" w:author="Microsoft Office User" w:date="2017-09-08T13:04:00Z"/>
+          <w:ins w:id="62" w:author="Microsoft Office User" w:date="2017-09-08T13:04:00Z"/>
           <w:lang w:val="en-AU"/>
         </w:rPr>
       </w:pPr>
-      <w:del w:id="62" w:author="Microsoft Office User" w:date="2017-09-08T13:11:00Z">
+      <w:del w:id="63" w:author="Microsoft Office User" w:date="2017-09-08T13:11:00Z">
         <w:r>
           <w:rPr>
             <w:lang w:val="en-AU"/>
@@ -555,7 +557,7 @@
       <w:pPr>
         <w:pStyle w:val="Title"/>
         <w:rPr>
-          <w:del w:id="63" w:author="Microsoft Office User" w:date="2017-09-08T13:04:00Z"/>
+          <w:del w:id="64" w:author="Microsoft Office User" w:date="2017-09-08T13:04:00Z"/>
           <w:lang w:val="en-AU"/>
         </w:rPr>
       </w:pPr>
@@ -563,13 +565,6 @@
     <w:p>
       <w:pPr>
         <w:rPr>
-          <w:ins w:id="64" w:author="Microsoft Office User" w:date="2017-09-08T13:12:00Z"/>
-        </w:rPr>
-      </w:pPr>
-    </w:p>
-    <w:p>
-      <w:pPr>
-        <w:rPr>
           <w:ins w:id="65" w:author="Microsoft Office User" w:date="2017-09-08T13:12:00Z"/>
         </w:rPr>
       </w:pPr>
@@ -580,7 +575,14 @@
           <w:ins w:id="66" w:author="Microsoft Office User" w:date="2017-09-08T13:12:00Z"/>
         </w:rPr>
       </w:pPr>
-      <w:ins w:id="67" w:author="Microsoft Office User" w:date="2017-09-08T13:12:00Z">
+    </w:p>
+    <w:p>
+      <w:pPr>
+        <w:rPr>
+          <w:ins w:id="67" w:author="Microsoft Office User" w:date="2017-09-08T13:12:00Z"/>
+        </w:rPr>
+      </w:pPr>
+      <w:ins w:id="68" w:author="Microsoft Office User" w:date="2017-09-08T13:12:00Z">
         <w:r>
           <w:br w:type="page"/>
         </w:r>
@@ -589,18 +591,18 @@
     <w:p>
       <w:pPr>
         <w:rPr>
-          <w:ins w:id="68" w:author="Microsoft Office User" w:date="2017-09-08T13:12:00Z"/>
-        </w:rPr>
-      </w:pPr>
-    </w:p>
-    <w:p>
-      <w:pPr>
-        <w:rPr>
           <w:ins w:id="69" w:author="Microsoft Office User" w:date="2017-09-08T13:12:00Z"/>
         </w:rPr>
       </w:pPr>
     </w:p>
-    <w:customXmlInsRangeStart w:id="70" w:author="Microsoft Office User" w:date="2017-09-08T13:12:00Z"/>
+    <w:p>
+      <w:pPr>
+        <w:rPr>
+          <w:ins w:id="70" w:author="Microsoft Office User" w:date="2017-09-08T13:12:00Z"/>
+        </w:rPr>
+      </w:pPr>
+    </w:p>
+    <w:customXmlInsRangeStart w:id="71" w:author="Microsoft Office User" w:date="2017-09-08T13:12:00Z"/>
     <w:sdt>
       <w:sdtPr>
         <w:rPr>
@@ -623,15 +625,15 @@
         </w:rPr>
       </w:sdtEndPr>
       <w:sdtContent>
-        <w:customXmlInsRangeEnd w:id="70"/>
+        <w:customXmlInsRangeEnd w:id="71"/>
         <w:p>
           <w:pPr>
             <w:pStyle w:val="TOCHeading"/>
             <w:rPr>
-              <w:ins w:id="71" w:author="Microsoft Office User" w:date="2017-09-08T13:12:00Z"/>
+              <w:ins w:id="72" w:author="Microsoft Office User" w:date="2017-09-08T13:12:00Z"/>
             </w:rPr>
           </w:pPr>
-          <w:ins w:id="72" w:author="Microsoft Office User" w:date="2017-09-08T13:12:00Z">
+          <w:ins w:id="73" w:author="Microsoft Office User" w:date="2017-09-08T13:12:00Z">
             <w:r>
               <w:t>Table of Contents</w:t>
             </w:r>
@@ -644,14 +646,14 @@
               <w:tab w:val="right" w:leader="dot" w:pos="9010"/>
             </w:tabs>
             <w:rPr>
-              <w:ins w:id="73" w:author="Microsoft Office User" w:date="2017-09-16T10:12:00Z"/>
+              <w:ins w:id="74" w:author="Microsoft Office User" w:date="2017-09-16T10:12:00Z"/>
               <w:rFonts w:eastAsiaTheme="minorEastAsia"/>
               <w:b w:val="0"/>
               <w:bCs w:val="0"/>
               <w:noProof/>
             </w:rPr>
           </w:pPr>
-          <w:ins w:id="74" w:author="Microsoft Office User" w:date="2017-09-08T13:12:00Z">
+          <w:ins w:id="75" w:author="Microsoft Office User" w:date="2017-09-08T13:12:00Z">
             <w:r>
               <w:rPr>
                 <w:b w:val="0"/>
@@ -678,14 +680,14 @@
               <w:tab w:val="right" w:leader="dot" w:pos="9010"/>
             </w:tabs>
             <w:rPr>
-              <w:ins w:id="75" w:author="Microsoft Office User" w:date="2017-09-16T10:12:00Z"/>
+              <w:ins w:id="76" w:author="Microsoft Office User" w:date="2017-09-16T10:12:00Z"/>
               <w:rFonts w:eastAsiaTheme="minorEastAsia"/>
               <w:b w:val="0"/>
               <w:bCs w:val="0"/>
               <w:noProof/>
             </w:rPr>
           </w:pPr>
-          <w:ins w:id="76" w:author="Microsoft Office User" w:date="2017-09-16T10:12:00Z">
+          <w:ins w:id="77" w:author="Microsoft Office User" w:date="2017-09-16T10:12:00Z">
             <w:r>
               <w:rPr>
                 <w:rStyle w:val="Hyperlink"/>
@@ -763,7 +765,7 @@
             </w:rPr>
             <w:fldChar w:fldCharType="separate"/>
           </w:r>
-          <w:ins w:id="77" w:author="Microsoft Office User" w:date="2017-09-16T10:12:00Z">
+          <w:ins w:id="78" w:author="Microsoft Office User" w:date="2017-09-16T10:12:00Z">
             <w:r>
               <w:rPr>
                 <w:noProof/>
@@ -794,14 +796,14 @@
               <w:tab w:val="right" w:leader="dot" w:pos="9010"/>
             </w:tabs>
             <w:rPr>
-              <w:ins w:id="78" w:author="Microsoft Office User" w:date="2017-09-16T10:12:00Z"/>
+              <w:ins w:id="79" w:author="Microsoft Office User" w:date="2017-09-16T10:12:00Z"/>
               <w:rFonts w:eastAsiaTheme="minorEastAsia"/>
               <w:b w:val="0"/>
               <w:bCs w:val="0"/>
               <w:noProof/>
             </w:rPr>
           </w:pPr>
-          <w:ins w:id="79" w:author="Microsoft Office User" w:date="2017-09-16T10:12:00Z">
+          <w:ins w:id="80" w:author="Microsoft Office User" w:date="2017-09-16T10:12:00Z">
             <w:r>
               <w:rPr>
                 <w:rStyle w:val="Hyperlink"/>
@@ -879,7 +881,7 @@
             </w:rPr>
             <w:fldChar w:fldCharType="separate"/>
           </w:r>
-          <w:ins w:id="80" w:author="Microsoft Office User" w:date="2017-09-16T10:12:00Z">
+          <w:ins w:id="81" w:author="Microsoft Office User" w:date="2017-09-16T10:12:00Z">
             <w:r>
               <w:rPr>
                 <w:noProof/>
@@ -910,14 +912,14 @@
               <w:tab w:val="right" w:leader="dot" w:pos="9010"/>
             </w:tabs>
             <w:rPr>
-              <w:ins w:id="81" w:author="Microsoft Office User" w:date="2017-09-16T10:12:00Z"/>
+              <w:ins w:id="82" w:author="Microsoft Office User" w:date="2017-09-16T10:12:00Z"/>
               <w:rFonts w:eastAsiaTheme="minorEastAsia"/>
               <w:b w:val="0"/>
               <w:bCs w:val="0"/>
               <w:noProof/>
             </w:rPr>
           </w:pPr>
-          <w:ins w:id="82" w:author="Microsoft Office User" w:date="2017-09-16T10:12:00Z">
+          <w:ins w:id="83" w:author="Microsoft Office User" w:date="2017-09-16T10:12:00Z">
             <w:r>
               <w:rPr>
                 <w:rStyle w:val="Hyperlink"/>
@@ -995,7 +997,7 @@
             </w:rPr>
             <w:fldChar w:fldCharType="separate"/>
           </w:r>
-          <w:ins w:id="83" w:author="Microsoft Office User" w:date="2017-09-16T10:12:00Z">
+          <w:ins w:id="84" w:author="Microsoft Office User" w:date="2017-09-16T10:12:00Z">
             <w:r>
               <w:rPr>
                 <w:noProof/>
@@ -1026,7 +1028,7 @@
               <w:tab w:val="right" w:leader="dot" w:pos="9010"/>
             </w:tabs>
             <w:rPr>
-              <w:ins w:id="84" w:author="Microsoft Office User" w:date="2017-09-16T10:12:00Z"/>
+              <w:ins w:id="85" w:author="Microsoft Office User" w:date="2017-09-16T10:12:00Z"/>
               <w:rFonts w:eastAsiaTheme="minorEastAsia"/>
               <w:b w:val="0"/>
               <w:bCs w:val="0"/>
@@ -1035,7 +1037,7 @@
               <w:szCs w:val="24"/>
             </w:rPr>
           </w:pPr>
-          <w:ins w:id="85" w:author="Microsoft Office User" w:date="2017-09-16T10:12:00Z">
+          <w:ins w:id="86" w:author="Microsoft Office User" w:date="2017-09-16T10:12:00Z">
             <w:r>
               <w:rPr>
                 <w:rStyle w:val="Hyperlink"/>
@@ -1112,7 +1114,7 @@
             </w:rPr>
             <w:fldChar w:fldCharType="separate"/>
           </w:r>
-          <w:ins w:id="86" w:author="Microsoft Office User" w:date="2017-09-16T10:12:00Z">
+          <w:ins w:id="87" w:author="Microsoft Office User" w:date="2017-09-16T10:12:00Z">
             <w:r>
               <w:rPr>
                 <w:noProof/>
@@ -1143,7 +1145,7 @@
               <w:tab w:val="right" w:leader="dot" w:pos="9010"/>
             </w:tabs>
             <w:rPr>
-              <w:ins w:id="87" w:author="Microsoft Office User" w:date="2017-09-16T10:12:00Z"/>
+              <w:ins w:id="88" w:author="Microsoft Office User" w:date="2017-09-16T10:12:00Z"/>
               <w:rFonts w:eastAsiaTheme="minorEastAsia"/>
               <w:b w:val="0"/>
               <w:bCs w:val="0"/>
@@ -1152,7 +1154,7 @@
               <w:szCs w:val="24"/>
             </w:rPr>
           </w:pPr>
-          <w:ins w:id="88" w:author="Microsoft Office User" w:date="2017-09-16T10:12:00Z">
+          <w:ins w:id="89" w:author="Microsoft Office User" w:date="2017-09-16T10:12:00Z">
             <w:r>
               <w:rPr>
                 <w:rStyle w:val="Hyperlink"/>
@@ -1229,7 +1231,7 @@
             </w:rPr>
             <w:fldChar w:fldCharType="separate"/>
           </w:r>
-          <w:ins w:id="89" w:author="Microsoft Office User" w:date="2017-09-16T10:12:00Z">
+          <w:ins w:id="90" w:author="Microsoft Office User" w:date="2017-09-16T10:12:00Z">
             <w:r>
               <w:rPr>
                 <w:noProof/>
@@ -1260,7 +1262,7 @@
               <w:tab w:val="right" w:leader="dot" w:pos="9010"/>
             </w:tabs>
             <w:rPr>
-              <w:ins w:id="90" w:author="Microsoft Office User" w:date="2017-09-16T10:12:00Z"/>
+              <w:ins w:id="91" w:author="Microsoft Office User" w:date="2017-09-16T10:12:00Z"/>
               <w:rFonts w:eastAsiaTheme="minorEastAsia"/>
               <w:b w:val="0"/>
               <w:bCs w:val="0"/>
@@ -1269,7 +1271,7 @@
               <w:szCs w:val="24"/>
             </w:rPr>
           </w:pPr>
-          <w:ins w:id="91" w:author="Microsoft Office User" w:date="2017-09-16T10:12:00Z">
+          <w:ins w:id="92" w:author="Microsoft Office User" w:date="2017-09-16T10:12:00Z">
             <w:r>
               <w:rPr>
                 <w:rStyle w:val="Hyperlink"/>
@@ -1346,7 +1348,7 @@
             </w:rPr>
             <w:fldChar w:fldCharType="separate"/>
           </w:r>
-          <w:ins w:id="92" w:author="Microsoft Office User" w:date="2017-09-16T10:12:00Z">
+          <w:ins w:id="93" w:author="Microsoft Office User" w:date="2017-09-16T10:12:00Z">
             <w:r>
               <w:rPr>
                 <w:noProof/>
@@ -1377,7 +1379,7 @@
               <w:tab w:val="right" w:leader="dot" w:pos="9010"/>
             </w:tabs>
             <w:rPr>
-              <w:ins w:id="93" w:author="Microsoft Office User" w:date="2017-09-16T10:12:00Z"/>
+              <w:ins w:id="94" w:author="Microsoft Office User" w:date="2017-09-16T10:12:00Z"/>
               <w:rFonts w:eastAsiaTheme="minorEastAsia"/>
               <w:b w:val="0"/>
               <w:bCs w:val="0"/>
@@ -1386,7 +1388,7 @@
               <w:szCs w:val="24"/>
             </w:rPr>
           </w:pPr>
-          <w:ins w:id="94" w:author="Microsoft Office User" w:date="2017-09-16T10:12:00Z">
+          <w:ins w:id="95" w:author="Microsoft Office User" w:date="2017-09-16T10:12:00Z">
             <w:r>
               <w:rPr>
                 <w:rStyle w:val="Hyperlink"/>
@@ -1463,7 +1465,7 @@
             </w:rPr>
             <w:fldChar w:fldCharType="separate"/>
           </w:r>
-          <w:ins w:id="95" w:author="Microsoft Office User" w:date="2017-09-16T10:12:00Z">
+          <w:ins w:id="96" w:author="Microsoft Office User" w:date="2017-09-16T10:12:00Z">
             <w:r>
               <w:rPr>
                 <w:noProof/>
@@ -1494,7 +1496,7 @@
               <w:tab w:val="right" w:leader="dot" w:pos="9010"/>
             </w:tabs>
             <w:rPr>
-              <w:ins w:id="96" w:author="Microsoft Office User" w:date="2017-09-16T10:12:00Z"/>
+              <w:ins w:id="97" w:author="Microsoft Office User" w:date="2017-09-16T10:12:00Z"/>
               <w:rFonts w:eastAsiaTheme="minorEastAsia"/>
               <w:b w:val="0"/>
               <w:bCs w:val="0"/>
@@ -1503,7 +1505,7 @@
               <w:szCs w:val="24"/>
             </w:rPr>
           </w:pPr>
-          <w:ins w:id="97" w:author="Microsoft Office User" w:date="2017-09-16T10:12:00Z">
+          <w:ins w:id="98" w:author="Microsoft Office User" w:date="2017-09-16T10:12:00Z">
             <w:r>
               <w:rPr>
                 <w:rStyle w:val="Hyperlink"/>
@@ -1580,7 +1582,7 @@
             </w:rPr>
             <w:fldChar w:fldCharType="separate"/>
           </w:r>
-          <w:ins w:id="98" w:author="Microsoft Office User" w:date="2017-09-16T10:12:00Z">
+          <w:ins w:id="99" w:author="Microsoft Office User" w:date="2017-09-16T10:12:00Z">
             <w:r>
               <w:rPr>
                 <w:noProof/>
@@ -1611,7 +1613,7 @@
               <w:tab w:val="right" w:leader="dot" w:pos="9010"/>
             </w:tabs>
             <w:rPr>
-              <w:ins w:id="99" w:author="Microsoft Office User" w:date="2017-09-16T10:12:00Z"/>
+              <w:ins w:id="100" w:author="Microsoft Office User" w:date="2017-09-16T10:12:00Z"/>
               <w:rFonts w:eastAsiaTheme="minorEastAsia"/>
               <w:b w:val="0"/>
               <w:bCs w:val="0"/>
@@ -1620,7 +1622,7 @@
               <w:szCs w:val="24"/>
             </w:rPr>
           </w:pPr>
-          <w:ins w:id="100" w:author="Microsoft Office User" w:date="2017-09-16T10:12:00Z">
+          <w:ins w:id="101" w:author="Microsoft Office User" w:date="2017-09-16T10:12:00Z">
             <w:r>
               <w:rPr>
                 <w:rStyle w:val="Hyperlink"/>
@@ -1697,7 +1699,7 @@
             </w:rPr>
             <w:fldChar w:fldCharType="separate"/>
           </w:r>
-          <w:ins w:id="101" w:author="Microsoft Office User" w:date="2017-09-16T10:12:00Z">
+          <w:ins w:id="102" w:author="Microsoft Office User" w:date="2017-09-16T10:12:00Z">
             <w:r>
               <w:rPr>
                 <w:noProof/>
@@ -1728,7 +1730,7 @@
               <w:tab w:val="right" w:leader="dot" w:pos="9010"/>
             </w:tabs>
             <w:rPr>
-              <w:ins w:id="102" w:author="Microsoft Office User" w:date="2017-09-16T10:12:00Z"/>
+              <w:ins w:id="103" w:author="Microsoft Office User" w:date="2017-09-16T10:12:00Z"/>
               <w:rFonts w:eastAsiaTheme="minorEastAsia"/>
               <w:b w:val="0"/>
               <w:bCs w:val="0"/>
@@ -1737,7 +1739,7 @@
               <w:szCs w:val="24"/>
             </w:rPr>
           </w:pPr>
-          <w:ins w:id="103" w:author="Microsoft Office User" w:date="2017-09-16T10:12:00Z">
+          <w:ins w:id="104" w:author="Microsoft Office User" w:date="2017-09-16T10:12:00Z">
             <w:r>
               <w:rPr>
                 <w:rStyle w:val="Hyperlink"/>
@@ -1814,7 +1816,7 @@
             </w:rPr>
             <w:fldChar w:fldCharType="separate"/>
           </w:r>
-          <w:ins w:id="104" w:author="Microsoft Office User" w:date="2017-09-16T10:12:00Z">
+          <w:ins w:id="105" w:author="Microsoft Office User" w:date="2017-09-16T10:12:00Z">
             <w:r>
               <w:rPr>
                 <w:noProof/>
@@ -1845,14 +1847,14 @@
               <w:tab w:val="right" w:leader="dot" w:pos="9010"/>
             </w:tabs>
             <w:rPr>
-              <w:ins w:id="105" w:author="Microsoft Office User" w:date="2017-09-16T10:12:00Z"/>
+              <w:ins w:id="106" w:author="Microsoft Office User" w:date="2017-09-16T10:12:00Z"/>
               <w:rFonts w:eastAsiaTheme="minorEastAsia"/>
               <w:b w:val="0"/>
               <w:bCs w:val="0"/>
               <w:noProof/>
             </w:rPr>
           </w:pPr>
-          <w:ins w:id="106" w:author="Microsoft Office User" w:date="2017-09-16T10:12:00Z">
+          <w:ins w:id="107" w:author="Microsoft Office User" w:date="2017-09-16T10:12:00Z">
             <w:r>
               <w:rPr>
                 <w:rStyle w:val="Hyperlink"/>
@@ -1930,7 +1932,7 @@
             </w:rPr>
             <w:fldChar w:fldCharType="separate"/>
           </w:r>
-          <w:ins w:id="107" w:author="Microsoft Office User" w:date="2017-09-16T10:12:00Z">
+          <w:ins w:id="108" w:author="Microsoft Office User" w:date="2017-09-16T10:12:00Z">
             <w:r>
               <w:rPr>
                 <w:noProof/>
@@ -1961,7 +1963,7 @@
               <w:tab w:val="right" w:leader="dot" w:pos="9010"/>
             </w:tabs>
             <w:rPr>
-              <w:ins w:id="108" w:author="Microsoft Office User" w:date="2017-09-16T10:12:00Z"/>
+              <w:ins w:id="109" w:author="Microsoft Office User" w:date="2017-09-16T10:12:00Z"/>
               <w:rFonts w:eastAsiaTheme="minorEastAsia"/>
               <w:b w:val="0"/>
               <w:bCs w:val="0"/>
@@ -1970,7 +1972,7 @@
               <w:szCs w:val="24"/>
             </w:rPr>
           </w:pPr>
-          <w:ins w:id="109" w:author="Microsoft Office User" w:date="2017-09-16T10:12:00Z">
+          <w:ins w:id="110" w:author="Microsoft Office User" w:date="2017-09-16T10:12:00Z">
             <w:r>
               <w:rPr>
                 <w:rStyle w:val="Hyperlink"/>
@@ -2047,7 +2049,7 @@
             </w:rPr>
             <w:fldChar w:fldCharType="separate"/>
           </w:r>
-          <w:ins w:id="110" w:author="Microsoft Office User" w:date="2017-09-16T10:12:00Z">
+          <w:ins w:id="111" w:author="Microsoft Office User" w:date="2017-09-16T10:12:00Z">
             <w:r>
               <w:rPr>
                 <w:noProof/>
@@ -2078,14 +2080,14 @@
               <w:tab w:val="right" w:leader="dot" w:pos="9010"/>
             </w:tabs>
             <w:rPr>
-              <w:ins w:id="111" w:author="Microsoft Office User" w:date="2017-09-16T10:12:00Z"/>
+              <w:ins w:id="112" w:author="Microsoft Office User" w:date="2017-09-16T10:12:00Z"/>
               <w:rFonts w:eastAsiaTheme="minorEastAsia"/>
               <w:noProof/>
               <w:sz w:val="24"/>
               <w:szCs w:val="24"/>
             </w:rPr>
           </w:pPr>
-          <w:ins w:id="112" w:author="Microsoft Office User" w:date="2017-09-16T10:12:00Z">
+          <w:ins w:id="113" w:author="Microsoft Office User" w:date="2017-09-16T10:12:00Z">
             <w:r>
               <w:rPr>
                 <w:rStyle w:val="Hyperlink"/>
@@ -2162,7 +2164,7 @@
             </w:rPr>
             <w:fldChar w:fldCharType="separate"/>
           </w:r>
-          <w:ins w:id="113" w:author="Microsoft Office User" w:date="2017-09-16T10:12:00Z">
+          <w:ins w:id="114" w:author="Microsoft Office User" w:date="2017-09-16T10:12:00Z">
             <w:r>
               <w:rPr>
                 <w:noProof/>
@@ -2193,14 +2195,14 @@
               <w:tab w:val="right" w:leader="dot" w:pos="9010"/>
             </w:tabs>
             <w:rPr>
-              <w:ins w:id="114" w:author="Microsoft Office User" w:date="2017-09-16T10:12:00Z"/>
+              <w:ins w:id="115" w:author="Microsoft Office User" w:date="2017-09-16T10:12:00Z"/>
               <w:rFonts w:eastAsiaTheme="minorEastAsia"/>
               <w:noProof/>
               <w:sz w:val="24"/>
               <w:szCs w:val="24"/>
             </w:rPr>
           </w:pPr>
-          <w:ins w:id="115" w:author="Microsoft Office User" w:date="2017-09-16T10:12:00Z">
+          <w:ins w:id="116" w:author="Microsoft Office User" w:date="2017-09-16T10:12:00Z">
             <w:r>
               <w:rPr>
                 <w:rStyle w:val="Hyperlink"/>
@@ -2277,7 +2279,7 @@
             </w:rPr>
             <w:fldChar w:fldCharType="separate"/>
           </w:r>
-          <w:ins w:id="116" w:author="Microsoft Office User" w:date="2017-09-16T10:12:00Z">
+          <w:ins w:id="117" w:author="Microsoft Office User" w:date="2017-09-16T10:12:00Z">
             <w:r>
               <w:rPr>
                 <w:noProof/>
@@ -2308,14 +2310,14 @@
               <w:tab w:val="right" w:leader="dot" w:pos="9010"/>
             </w:tabs>
             <w:rPr>
-              <w:ins w:id="117" w:author="Microsoft Office User" w:date="2017-09-16T10:12:00Z"/>
+              <w:ins w:id="118" w:author="Microsoft Office User" w:date="2017-09-16T10:12:00Z"/>
               <w:rFonts w:eastAsiaTheme="minorEastAsia"/>
               <w:noProof/>
               <w:sz w:val="24"/>
               <w:szCs w:val="24"/>
             </w:rPr>
           </w:pPr>
-          <w:ins w:id="118" w:author="Microsoft Office User" w:date="2017-09-16T10:12:00Z">
+          <w:ins w:id="119" w:author="Microsoft Office User" w:date="2017-09-16T10:12:00Z">
             <w:r>
               <w:rPr>
                 <w:rStyle w:val="Hyperlink"/>
@@ -2392,7 +2394,7 @@
             </w:rPr>
             <w:fldChar w:fldCharType="separate"/>
           </w:r>
-          <w:ins w:id="119" w:author="Microsoft Office User" w:date="2017-09-16T10:12:00Z">
+          <w:ins w:id="120" w:author="Microsoft Office User" w:date="2017-09-16T10:12:00Z">
             <w:r>
               <w:rPr>
                 <w:noProof/>
@@ -2423,14 +2425,14 @@
               <w:tab w:val="right" w:leader="dot" w:pos="9010"/>
             </w:tabs>
             <w:rPr>
-              <w:ins w:id="120" w:author="Microsoft Office User" w:date="2017-09-16T10:12:00Z"/>
+              <w:ins w:id="121" w:author="Microsoft Office User" w:date="2017-09-16T10:12:00Z"/>
               <w:rFonts w:eastAsiaTheme="minorEastAsia"/>
               <w:noProof/>
               <w:sz w:val="24"/>
               <w:szCs w:val="24"/>
             </w:rPr>
           </w:pPr>
-          <w:ins w:id="121" w:author="Microsoft Office User" w:date="2017-09-16T10:12:00Z">
+          <w:ins w:id="122" w:author="Microsoft Office User" w:date="2017-09-16T10:12:00Z">
             <w:r>
               <w:rPr>
                 <w:rStyle w:val="Hyperlink"/>
@@ -2507,7 +2509,7 @@
             </w:rPr>
             <w:fldChar w:fldCharType="separate"/>
           </w:r>
-          <w:ins w:id="122" w:author="Microsoft Office User" w:date="2017-09-16T10:12:00Z">
+          <w:ins w:id="123" w:author="Microsoft Office User" w:date="2017-09-16T10:12:00Z">
             <w:r>
               <w:rPr>
                 <w:noProof/>
@@ -2538,7 +2540,7 @@
               <w:tab w:val="right" w:leader="dot" w:pos="9010"/>
             </w:tabs>
             <w:rPr>
-              <w:ins w:id="123" w:author="Microsoft Office User" w:date="2017-09-16T10:12:00Z"/>
+              <w:ins w:id="124" w:author="Microsoft Office User" w:date="2017-09-16T10:12:00Z"/>
               <w:rFonts w:eastAsiaTheme="minorEastAsia"/>
               <w:b w:val="0"/>
               <w:bCs w:val="0"/>
@@ -2547,7 +2549,7 @@
               <w:szCs w:val="24"/>
             </w:rPr>
           </w:pPr>
-          <w:ins w:id="124" w:author="Microsoft Office User" w:date="2017-09-16T10:12:00Z">
+          <w:ins w:id="125" w:author="Microsoft Office User" w:date="2017-09-16T10:12:00Z">
             <w:r>
               <w:rPr>
                 <w:rStyle w:val="Hyperlink"/>
@@ -2624,7 +2626,7 @@
             </w:rPr>
             <w:fldChar w:fldCharType="separate"/>
           </w:r>
-          <w:ins w:id="125" w:author="Microsoft Office User" w:date="2017-09-16T10:12:00Z">
+          <w:ins w:id="126" w:author="Microsoft Office User" w:date="2017-09-16T10:12:00Z">
             <w:r>
               <w:rPr>
                 <w:noProof/>
@@ -2655,14 +2657,14 @@
               <w:tab w:val="right" w:leader="dot" w:pos="9010"/>
             </w:tabs>
             <w:rPr>
-              <w:ins w:id="126" w:author="Microsoft Office User" w:date="2017-09-16T10:12:00Z"/>
+              <w:ins w:id="127" w:author="Microsoft Office User" w:date="2017-09-16T10:12:00Z"/>
               <w:rFonts w:eastAsiaTheme="minorEastAsia"/>
               <w:noProof/>
               <w:sz w:val="24"/>
               <w:szCs w:val="24"/>
             </w:rPr>
           </w:pPr>
-          <w:ins w:id="127" w:author="Microsoft Office User" w:date="2017-09-16T10:12:00Z">
+          <w:ins w:id="128" w:author="Microsoft Office User" w:date="2017-09-16T10:12:00Z">
             <w:r>
               <w:rPr>
                 <w:rStyle w:val="Hyperlink"/>
@@ -2739,7 +2741,7 @@
             </w:rPr>
             <w:fldChar w:fldCharType="separate"/>
           </w:r>
-          <w:ins w:id="128" w:author="Microsoft Office User" w:date="2017-09-16T10:12:00Z">
+          <w:ins w:id="129" w:author="Microsoft Office User" w:date="2017-09-16T10:12:00Z">
             <w:r>
               <w:rPr>
                 <w:noProof/>
@@ -2770,14 +2772,14 @@
               <w:tab w:val="right" w:leader="dot" w:pos="9010"/>
             </w:tabs>
             <w:rPr>
-              <w:ins w:id="129" w:author="Microsoft Office User" w:date="2017-09-16T10:12:00Z"/>
+              <w:ins w:id="130" w:author="Microsoft Office User" w:date="2017-09-16T10:12:00Z"/>
               <w:rFonts w:eastAsiaTheme="minorEastAsia"/>
               <w:noProof/>
               <w:sz w:val="24"/>
               <w:szCs w:val="24"/>
             </w:rPr>
           </w:pPr>
-          <w:ins w:id="130" w:author="Microsoft Office User" w:date="2017-09-16T10:12:00Z">
+          <w:ins w:id="131" w:author="Microsoft Office User" w:date="2017-09-16T10:12:00Z">
             <w:r>
               <w:rPr>
                 <w:rStyle w:val="Hyperlink"/>
@@ -2854,7 +2856,7 @@
             </w:rPr>
             <w:fldChar w:fldCharType="separate"/>
           </w:r>
-          <w:ins w:id="131" w:author="Microsoft Office User" w:date="2017-09-16T10:12:00Z">
+          <w:ins w:id="132" w:author="Microsoft Office User" w:date="2017-09-16T10:12:00Z">
             <w:r>
               <w:rPr>
                 <w:noProof/>
@@ -2885,14 +2887,14 @@
               <w:tab w:val="right" w:leader="dot" w:pos="9010"/>
             </w:tabs>
             <w:rPr>
-              <w:ins w:id="132" w:author="Microsoft Office User" w:date="2017-09-16T10:12:00Z"/>
+              <w:ins w:id="133" w:author="Microsoft Office User" w:date="2017-09-16T10:12:00Z"/>
               <w:rFonts w:eastAsiaTheme="minorEastAsia"/>
               <w:noProof/>
               <w:sz w:val="24"/>
               <w:szCs w:val="24"/>
             </w:rPr>
           </w:pPr>
-          <w:ins w:id="133" w:author="Microsoft Office User" w:date="2017-09-16T10:12:00Z">
+          <w:ins w:id="134" w:author="Microsoft Office User" w:date="2017-09-16T10:12:00Z">
             <w:r>
               <w:rPr>
                 <w:rStyle w:val="Hyperlink"/>
@@ -2969,7 +2971,7 @@
             </w:rPr>
             <w:fldChar w:fldCharType="separate"/>
           </w:r>
-          <w:ins w:id="134" w:author="Microsoft Office User" w:date="2017-09-16T10:12:00Z">
+          <w:ins w:id="135" w:author="Microsoft Office User" w:date="2017-09-16T10:12:00Z">
             <w:r>
               <w:rPr>
                 <w:noProof/>
@@ -3000,14 +3002,14 @@
               <w:tab w:val="right" w:leader="dot" w:pos="9010"/>
             </w:tabs>
             <w:rPr>
-              <w:ins w:id="135" w:author="Microsoft Office User" w:date="2017-09-16T10:12:00Z"/>
+              <w:ins w:id="136" w:author="Microsoft Office User" w:date="2017-09-16T10:12:00Z"/>
               <w:rFonts w:eastAsiaTheme="minorEastAsia"/>
               <w:noProof/>
               <w:sz w:val="24"/>
               <w:szCs w:val="24"/>
             </w:rPr>
           </w:pPr>
-          <w:ins w:id="136" w:author="Microsoft Office User" w:date="2017-09-16T10:12:00Z">
+          <w:ins w:id="137" w:author="Microsoft Office User" w:date="2017-09-16T10:12:00Z">
             <w:r>
               <w:rPr>
                 <w:rStyle w:val="Hyperlink"/>
@@ -3084,7 +3086,7 @@
             </w:rPr>
             <w:fldChar w:fldCharType="separate"/>
           </w:r>
-          <w:ins w:id="137" w:author="Microsoft Office User" w:date="2017-09-16T10:12:00Z">
+          <w:ins w:id="138" w:author="Microsoft Office User" w:date="2017-09-16T10:12:00Z">
             <w:r>
               <w:rPr>
                 <w:noProof/>
@@ -3115,14 +3117,14 @@
               <w:tab w:val="right" w:leader="dot" w:pos="9010"/>
             </w:tabs>
             <w:rPr>
-              <w:ins w:id="138" w:author="Microsoft Office User" w:date="2017-09-16T10:12:00Z"/>
+              <w:ins w:id="139" w:author="Microsoft Office User" w:date="2017-09-16T10:12:00Z"/>
               <w:rFonts w:eastAsiaTheme="minorEastAsia"/>
               <w:b w:val="0"/>
               <w:bCs w:val="0"/>
               <w:noProof/>
             </w:rPr>
           </w:pPr>
-          <w:ins w:id="139" w:author="Microsoft Office User" w:date="2017-09-16T10:12:00Z">
+          <w:ins w:id="140" w:author="Microsoft Office User" w:date="2017-09-16T10:12:00Z">
             <w:r>
               <w:rPr>
                 <w:rStyle w:val="Hyperlink"/>
@@ -3200,7 +3202,7 @@
             </w:rPr>
             <w:fldChar w:fldCharType="separate"/>
           </w:r>
-          <w:ins w:id="140" w:author="Microsoft Office User" w:date="2017-09-16T10:12:00Z">
+          <w:ins w:id="141" w:author="Microsoft Office User" w:date="2017-09-16T10:12:00Z">
             <w:r>
               <w:rPr>
                 <w:noProof/>
@@ -3231,7 +3233,7 @@
               <w:tab w:val="right" w:leader="dot" w:pos="9010"/>
             </w:tabs>
             <w:rPr>
-              <w:ins w:id="141" w:author="Microsoft Office User" w:date="2017-09-16T10:12:00Z"/>
+              <w:ins w:id="142" w:author="Microsoft Office User" w:date="2017-09-16T10:12:00Z"/>
               <w:rFonts w:eastAsiaTheme="minorEastAsia"/>
               <w:b w:val="0"/>
               <w:bCs w:val="0"/>
@@ -3240,7 +3242,7 @@
               <w:szCs w:val="24"/>
             </w:rPr>
           </w:pPr>
-          <w:ins w:id="142" w:author="Microsoft Office User" w:date="2017-09-16T10:12:00Z">
+          <w:ins w:id="143" w:author="Microsoft Office User" w:date="2017-09-16T10:12:00Z">
             <w:r>
               <w:rPr>
                 <w:rStyle w:val="Hyperlink"/>
@@ -3317,7 +3319,7 @@
             </w:rPr>
             <w:fldChar w:fldCharType="separate"/>
           </w:r>
-          <w:ins w:id="143" w:author="Microsoft Office User" w:date="2017-09-16T10:12:00Z">
+          <w:ins w:id="144" w:author="Microsoft Office User" w:date="2017-09-16T10:12:00Z">
             <w:r>
               <w:rPr>
                 <w:noProof/>
@@ -3348,7 +3350,7 @@
               <w:tab w:val="right" w:leader="dot" w:pos="9010"/>
             </w:tabs>
             <w:rPr>
-              <w:ins w:id="144" w:author="Microsoft Office User" w:date="2017-09-16T10:12:00Z"/>
+              <w:ins w:id="145" w:author="Microsoft Office User" w:date="2017-09-16T10:12:00Z"/>
               <w:rFonts w:eastAsiaTheme="minorEastAsia"/>
               <w:b w:val="0"/>
               <w:bCs w:val="0"/>
@@ -3357,7 +3359,7 @@
               <w:szCs w:val="24"/>
             </w:rPr>
           </w:pPr>
-          <w:ins w:id="145" w:author="Microsoft Office User" w:date="2017-09-16T10:12:00Z">
+          <w:ins w:id="146" w:author="Microsoft Office User" w:date="2017-09-16T10:12:00Z">
             <w:r>
               <w:rPr>
                 <w:rStyle w:val="Hyperlink"/>
@@ -3434,7 +3436,7 @@
             </w:rPr>
             <w:fldChar w:fldCharType="separate"/>
           </w:r>
-          <w:ins w:id="146" w:author="Microsoft Office User" w:date="2017-09-16T10:12:00Z">
+          <w:ins w:id="147" w:author="Microsoft Office User" w:date="2017-09-16T10:12:00Z">
             <w:r>
               <w:rPr>
                 <w:noProof/>
@@ -3465,7 +3467,7 @@
               <w:tab w:val="right" w:leader="dot" w:pos="9010"/>
             </w:tabs>
             <w:rPr>
-              <w:ins w:id="147" w:author="Microsoft Office User" w:date="2017-09-16T10:12:00Z"/>
+              <w:ins w:id="148" w:author="Microsoft Office User" w:date="2017-09-16T10:12:00Z"/>
               <w:rFonts w:eastAsiaTheme="minorEastAsia"/>
               <w:b w:val="0"/>
               <w:bCs w:val="0"/>
@@ -3474,7 +3476,7 @@
               <w:szCs w:val="24"/>
             </w:rPr>
           </w:pPr>
-          <w:ins w:id="148" w:author="Microsoft Office User" w:date="2017-09-16T10:12:00Z">
+          <w:ins w:id="149" w:author="Microsoft Office User" w:date="2017-09-16T10:12:00Z">
             <w:r>
               <w:rPr>
                 <w:rStyle w:val="Hyperlink"/>
@@ -3551,7 +3553,7 @@
             </w:rPr>
             <w:fldChar w:fldCharType="separate"/>
           </w:r>
-          <w:ins w:id="149" w:author="Microsoft Office User" w:date="2017-09-16T10:12:00Z">
+          <w:ins w:id="150" w:author="Microsoft Office User" w:date="2017-09-16T10:12:00Z">
             <w:r>
               <w:rPr>
                 <w:noProof/>
@@ -3582,7 +3584,7 @@
               <w:tab w:val="right" w:leader="dot" w:pos="9010"/>
             </w:tabs>
             <w:rPr>
-              <w:ins w:id="150" w:author="Microsoft Office User" w:date="2017-09-16T10:12:00Z"/>
+              <w:ins w:id="151" w:author="Microsoft Office User" w:date="2017-09-16T10:12:00Z"/>
               <w:rFonts w:eastAsiaTheme="minorEastAsia"/>
               <w:b w:val="0"/>
               <w:bCs w:val="0"/>
@@ -3591,7 +3593,7 @@
               <w:szCs w:val="24"/>
             </w:rPr>
           </w:pPr>
-          <w:ins w:id="151" w:author="Microsoft Office User" w:date="2017-09-16T10:12:00Z">
+          <w:ins w:id="152" w:author="Microsoft Office User" w:date="2017-09-16T10:12:00Z">
             <w:r>
               <w:rPr>
                 <w:rStyle w:val="Hyperlink"/>
@@ -3668,7 +3670,7 @@
             </w:rPr>
             <w:fldChar w:fldCharType="separate"/>
           </w:r>
-          <w:ins w:id="152" w:author="Microsoft Office User" w:date="2017-09-16T10:12:00Z">
+          <w:ins w:id="153" w:author="Microsoft Office User" w:date="2017-09-16T10:12:00Z">
             <w:r>
               <w:rPr>
                 <w:noProof/>
@@ -3699,7 +3701,7 @@
               <w:tab w:val="right" w:leader="dot" w:pos="9010"/>
             </w:tabs>
             <w:rPr>
-              <w:ins w:id="153" w:author="Microsoft Office User" w:date="2017-09-16T10:12:00Z"/>
+              <w:ins w:id="154" w:author="Microsoft Office User" w:date="2017-09-16T10:12:00Z"/>
               <w:rFonts w:eastAsiaTheme="minorEastAsia"/>
               <w:b w:val="0"/>
               <w:bCs w:val="0"/>
@@ -3708,7 +3710,7 @@
               <w:szCs w:val="24"/>
             </w:rPr>
           </w:pPr>
-          <w:ins w:id="154" w:author="Microsoft Office User" w:date="2017-09-16T10:12:00Z">
+          <w:ins w:id="155" w:author="Microsoft Office User" w:date="2017-09-16T10:12:00Z">
             <w:r>
               <w:rPr>
                 <w:rStyle w:val="Hyperlink"/>
@@ -3785,7 +3787,7 @@
             </w:rPr>
             <w:fldChar w:fldCharType="separate"/>
           </w:r>
-          <w:ins w:id="155" w:author="Microsoft Office User" w:date="2017-09-16T10:12:00Z">
+          <w:ins w:id="156" w:author="Microsoft Office User" w:date="2017-09-16T10:12:00Z">
             <w:r>
               <w:rPr>
                 <w:noProof/>
@@ -3816,14 +3818,14 @@
               <w:tab w:val="right" w:leader="dot" w:pos="9010"/>
             </w:tabs>
             <w:rPr>
-              <w:ins w:id="156" w:author="Microsoft Office User" w:date="2017-09-16T10:12:00Z"/>
+              <w:ins w:id="157" w:author="Microsoft Office User" w:date="2017-09-16T10:12:00Z"/>
               <w:rFonts w:eastAsiaTheme="minorEastAsia"/>
               <w:b w:val="0"/>
               <w:bCs w:val="0"/>
               <w:noProof/>
             </w:rPr>
           </w:pPr>
-          <w:ins w:id="157" w:author="Microsoft Office User" w:date="2017-09-16T10:12:00Z">
+          <w:ins w:id="158" w:author="Microsoft Office User" w:date="2017-09-16T10:12:00Z">
             <w:r>
               <w:rPr>
                 <w:rStyle w:val="Hyperlink"/>
@@ -3900,7 +3902,7 @@
             </w:rPr>
             <w:fldChar w:fldCharType="separate"/>
           </w:r>
-          <w:ins w:id="158" w:author="Microsoft Office User" w:date="2017-09-16T10:12:00Z">
+          <w:ins w:id="159" w:author="Microsoft Office User" w:date="2017-09-16T10:12:00Z">
             <w:r>
               <w:rPr>
                 <w:noProof/>
@@ -3931,7 +3933,7 @@
               <w:tab w:val="right" w:leader="dot" w:pos="9010"/>
             </w:tabs>
             <w:rPr>
-              <w:ins w:id="159" w:author="Microsoft Office User" w:date="2017-09-16T10:12:00Z"/>
+              <w:ins w:id="160" w:author="Microsoft Office User" w:date="2017-09-16T10:12:00Z"/>
               <w:rFonts w:eastAsiaTheme="minorEastAsia"/>
               <w:b w:val="0"/>
               <w:bCs w:val="0"/>
@@ -3940,7 +3942,7 @@
               <w:szCs w:val="24"/>
             </w:rPr>
           </w:pPr>
-          <w:ins w:id="160" w:author="Microsoft Office User" w:date="2017-09-16T10:12:00Z">
+          <w:ins w:id="161" w:author="Microsoft Office User" w:date="2017-09-16T10:12:00Z">
             <w:r>
               <w:rPr>
                 <w:rStyle w:val="Hyperlink"/>
@@ -4017,7 +4019,7 @@
             </w:rPr>
             <w:fldChar w:fldCharType="separate"/>
           </w:r>
-          <w:ins w:id="161" w:author="Microsoft Office User" w:date="2017-09-16T10:12:00Z">
+          <w:ins w:id="162" w:author="Microsoft Office User" w:date="2017-09-16T10:12:00Z">
             <w:r>
               <w:rPr>
                 <w:noProof/>
@@ -4048,14 +4050,14 @@
               <w:tab w:val="right" w:leader="dot" w:pos="9010"/>
             </w:tabs>
             <w:rPr>
-              <w:ins w:id="162" w:author="Microsoft Office User" w:date="2017-09-16T10:12:00Z"/>
+              <w:ins w:id="163" w:author="Microsoft Office User" w:date="2017-09-16T10:12:00Z"/>
               <w:rFonts w:eastAsiaTheme="minorEastAsia"/>
               <w:b w:val="0"/>
               <w:bCs w:val="0"/>
               <w:noProof/>
             </w:rPr>
           </w:pPr>
-          <w:ins w:id="163" w:author="Microsoft Office User" w:date="2017-09-16T10:12:00Z">
+          <w:ins w:id="164" w:author="Microsoft Office User" w:date="2017-09-16T10:12:00Z">
             <w:r>
               <w:rPr>
                 <w:rStyle w:val="Hyperlink"/>
@@ -4133,7 +4135,7 @@
             </w:rPr>
             <w:fldChar w:fldCharType="separate"/>
           </w:r>
-          <w:ins w:id="164" w:author="Microsoft Office User" w:date="2017-09-16T10:12:00Z">
+          <w:ins w:id="165" w:author="Microsoft Office User" w:date="2017-09-16T10:12:00Z">
             <w:r>
               <w:rPr>
                 <w:noProof/>
@@ -4164,7 +4166,7 @@
               <w:tab w:val="right" w:leader="dot" w:pos="9010"/>
             </w:tabs>
             <w:rPr>
-              <w:ins w:id="165" w:author="Microsoft Office User" w:date="2017-09-16T10:12:00Z"/>
+              <w:ins w:id="166" w:author="Microsoft Office User" w:date="2017-09-16T10:12:00Z"/>
               <w:rFonts w:eastAsiaTheme="minorEastAsia"/>
               <w:b w:val="0"/>
               <w:bCs w:val="0"/>
@@ -4173,7 +4175,7 @@
               <w:szCs w:val="24"/>
             </w:rPr>
           </w:pPr>
-          <w:ins w:id="166" w:author="Microsoft Office User" w:date="2017-09-16T10:12:00Z">
+          <w:ins w:id="167" w:author="Microsoft Office User" w:date="2017-09-16T10:12:00Z">
             <w:r>
               <w:rPr>
                 <w:rStyle w:val="Hyperlink"/>
@@ -4251,7 +4253,7 @@
             </w:rPr>
             <w:fldChar w:fldCharType="separate"/>
           </w:r>
-          <w:ins w:id="167" w:author="Microsoft Office User" w:date="2017-09-16T10:12:00Z">
+          <w:ins w:id="168" w:author="Microsoft Office User" w:date="2017-09-16T10:12:00Z">
             <w:r>
               <w:rPr>
                 <w:noProof/>
@@ -4282,14 +4284,14 @@
               <w:tab w:val="right" w:leader="dot" w:pos="9010"/>
             </w:tabs>
             <w:rPr>
-              <w:ins w:id="168" w:author="Microsoft Office User" w:date="2017-09-16T10:12:00Z"/>
+              <w:ins w:id="169" w:author="Microsoft Office User" w:date="2017-09-16T10:12:00Z"/>
               <w:rFonts w:eastAsiaTheme="minorEastAsia"/>
               <w:noProof/>
               <w:sz w:val="24"/>
               <w:szCs w:val="24"/>
             </w:rPr>
           </w:pPr>
-          <w:ins w:id="169" w:author="Microsoft Office User" w:date="2017-09-16T10:12:00Z">
+          <w:ins w:id="170" w:author="Microsoft Office User" w:date="2017-09-16T10:12:00Z">
             <w:r>
               <w:rPr>
                 <w:rStyle w:val="Hyperlink"/>
@@ -4366,7 +4368,7 @@
             </w:rPr>
             <w:fldChar w:fldCharType="separate"/>
           </w:r>
-          <w:ins w:id="170" w:author="Microsoft Office User" w:date="2017-09-16T10:12:00Z">
+          <w:ins w:id="171" w:author="Microsoft Office User" w:date="2017-09-16T10:12:00Z">
             <w:r>
               <w:rPr>
                 <w:noProof/>
@@ -4397,14 +4399,14 @@
               <w:tab w:val="right" w:leader="dot" w:pos="9010"/>
             </w:tabs>
             <w:rPr>
-              <w:ins w:id="171" w:author="Microsoft Office User" w:date="2017-09-16T10:12:00Z"/>
+              <w:ins w:id="172" w:author="Microsoft Office User" w:date="2017-09-16T10:12:00Z"/>
               <w:rFonts w:eastAsiaTheme="minorEastAsia"/>
               <w:noProof/>
               <w:sz w:val="24"/>
               <w:szCs w:val="24"/>
             </w:rPr>
           </w:pPr>
-          <w:ins w:id="172" w:author="Microsoft Office User" w:date="2017-09-16T10:12:00Z">
+          <w:ins w:id="173" w:author="Microsoft Office User" w:date="2017-09-16T10:12:00Z">
             <w:r>
               <w:rPr>
                 <w:rStyle w:val="Hyperlink"/>
@@ -4481,7 +4483,7 @@
             </w:rPr>
             <w:fldChar w:fldCharType="separate"/>
           </w:r>
-          <w:ins w:id="173" w:author="Microsoft Office User" w:date="2017-09-16T10:12:00Z">
+          <w:ins w:id="174" w:author="Microsoft Office User" w:date="2017-09-16T10:12:00Z">
             <w:r>
               <w:rPr>
                 <w:noProof/>
@@ -4512,14 +4514,14 @@
               <w:tab w:val="right" w:leader="dot" w:pos="9010"/>
             </w:tabs>
             <w:rPr>
-              <w:ins w:id="174" w:author="Microsoft Office User" w:date="2017-09-16T10:12:00Z"/>
+              <w:ins w:id="175" w:author="Microsoft Office User" w:date="2017-09-16T10:12:00Z"/>
               <w:rFonts w:eastAsiaTheme="minorEastAsia"/>
               <w:noProof/>
               <w:sz w:val="24"/>
               <w:szCs w:val="24"/>
             </w:rPr>
           </w:pPr>
-          <w:ins w:id="175" w:author="Microsoft Office User" w:date="2017-09-16T10:12:00Z">
+          <w:ins w:id="176" w:author="Microsoft Office User" w:date="2017-09-16T10:12:00Z">
             <w:r>
               <w:rPr>
                 <w:rStyle w:val="Hyperlink"/>
@@ -4596,7 +4598,7 @@
             </w:rPr>
             <w:fldChar w:fldCharType="separate"/>
           </w:r>
-          <w:ins w:id="176" w:author="Microsoft Office User" w:date="2017-09-16T10:12:00Z">
+          <w:ins w:id="177" w:author="Microsoft Office User" w:date="2017-09-16T10:12:00Z">
             <w:r>
               <w:rPr>
                 <w:noProof/>
@@ -4627,14 +4629,14 @@
               <w:tab w:val="right" w:leader="dot" w:pos="9010"/>
             </w:tabs>
             <w:rPr>
-              <w:ins w:id="177" w:author="Microsoft Office User" w:date="2017-09-16T10:12:00Z"/>
+              <w:ins w:id="178" w:author="Microsoft Office User" w:date="2017-09-16T10:12:00Z"/>
               <w:rFonts w:eastAsiaTheme="minorEastAsia"/>
               <w:noProof/>
               <w:sz w:val="24"/>
               <w:szCs w:val="24"/>
             </w:rPr>
           </w:pPr>
-          <w:ins w:id="178" w:author="Microsoft Office User" w:date="2017-09-16T10:12:00Z">
+          <w:ins w:id="179" w:author="Microsoft Office User" w:date="2017-09-16T10:12:00Z">
             <w:r>
               <w:rPr>
                 <w:rStyle w:val="Hyperlink"/>
@@ -4711,7 +4713,7 @@
             </w:rPr>
             <w:fldChar w:fldCharType="separate"/>
           </w:r>
-          <w:ins w:id="179" w:author="Microsoft Office User" w:date="2017-09-16T10:12:00Z">
+          <w:ins w:id="180" w:author="Microsoft Office User" w:date="2017-09-16T10:12:00Z">
             <w:r>
               <w:rPr>
                 <w:noProof/>
@@ -4742,7 +4744,7 @@
               <w:tab w:val="right" w:leader="dot" w:pos="9010"/>
             </w:tabs>
             <w:rPr>
-              <w:ins w:id="180" w:author="Microsoft Office User" w:date="2017-09-16T10:12:00Z"/>
+              <w:ins w:id="181" w:author="Microsoft Office User" w:date="2017-09-16T10:12:00Z"/>
               <w:rFonts w:eastAsiaTheme="minorEastAsia"/>
               <w:b w:val="0"/>
               <w:bCs w:val="0"/>
@@ -4751,7 +4753,7 @@
               <w:szCs w:val="24"/>
             </w:rPr>
           </w:pPr>
-          <w:ins w:id="181" w:author="Microsoft Office User" w:date="2017-09-16T10:12:00Z">
+          <w:ins w:id="182" w:author="Microsoft Office User" w:date="2017-09-16T10:12:00Z">
             <w:r>
               <w:rPr>
                 <w:rStyle w:val="Hyperlink"/>
@@ -4829,7 +4831,7 @@
             </w:rPr>
             <w:fldChar w:fldCharType="separate"/>
           </w:r>
-          <w:ins w:id="182" w:author="Microsoft Office User" w:date="2017-09-16T10:12:00Z">
+          <w:ins w:id="183" w:author="Microsoft Office User" w:date="2017-09-16T10:12:00Z">
             <w:r>
               <w:rPr>
                 <w:noProof/>
@@ -4860,7 +4862,7 @@
               <w:tab w:val="right" w:leader="dot" w:pos="9010"/>
             </w:tabs>
             <w:rPr>
-              <w:ins w:id="183" w:author="Microsoft Office User" w:date="2017-09-16T10:12:00Z"/>
+              <w:ins w:id="184" w:author="Microsoft Office User" w:date="2017-09-16T10:12:00Z"/>
               <w:rFonts w:eastAsiaTheme="minorEastAsia"/>
               <w:b w:val="0"/>
               <w:bCs w:val="0"/>
@@ -4869,7 +4871,7 @@
               <w:szCs w:val="24"/>
             </w:rPr>
           </w:pPr>
-          <w:ins w:id="184" w:author="Microsoft Office User" w:date="2017-09-16T10:12:00Z">
+          <w:ins w:id="185" w:author="Microsoft Office User" w:date="2017-09-16T10:12:00Z">
             <w:r>
               <w:rPr>
                 <w:rStyle w:val="Hyperlink"/>
@@ -4946,7 +4948,7 @@
             </w:rPr>
             <w:fldChar w:fldCharType="separate"/>
           </w:r>
-          <w:ins w:id="185" w:author="Microsoft Office User" w:date="2017-09-16T10:12:00Z">
+          <w:ins w:id="186" w:author="Microsoft Office User" w:date="2017-09-16T10:12:00Z">
             <w:r>
               <w:rPr>
                 <w:noProof/>
@@ -4977,14 +4979,14 @@
               <w:tab w:val="right" w:leader="dot" w:pos="9010"/>
             </w:tabs>
             <w:rPr>
-              <w:del w:id="186" w:author="Microsoft Office User" w:date="2017-09-08T13:13:00Z"/>
+              <w:del w:id="187" w:author="Microsoft Office User" w:date="2017-09-08T13:13:00Z"/>
               <w:rFonts w:eastAsiaTheme="minorEastAsia"/>
               <w:b w:val="0"/>
               <w:bCs w:val="0"/>
               <w:noProof/>
             </w:rPr>
           </w:pPr>
-          <w:del w:id="187" w:author="Microsoft Office User" w:date="2017-09-08T13:13:00Z">
+          <w:del w:id="188" w:author="Microsoft Office User" w:date="2017-09-08T13:13:00Z">
             <w:r>
               <w:rPr>
                 <w:rStyle w:val="Hyperlink"/>
@@ -5012,14 +5014,14 @@
               <w:tab w:val="right" w:leader="dot" w:pos="9010"/>
             </w:tabs>
             <w:rPr>
-              <w:del w:id="188" w:author="Microsoft Office User" w:date="2017-09-08T13:13:00Z"/>
+              <w:del w:id="189" w:author="Microsoft Office User" w:date="2017-09-08T13:13:00Z"/>
               <w:rFonts w:eastAsiaTheme="minorEastAsia"/>
               <w:b w:val="0"/>
               <w:bCs w:val="0"/>
               <w:noProof/>
             </w:rPr>
           </w:pPr>
-          <w:del w:id="189" w:author="Microsoft Office User" w:date="2017-09-08T13:13:00Z">
+          <w:del w:id="190" w:author="Microsoft Office User" w:date="2017-09-08T13:13:00Z">
             <w:r>
               <w:rPr>
                 <w:rStyle w:val="Hyperlink"/>
@@ -5047,14 +5049,14 @@
               <w:tab w:val="right" w:leader="dot" w:pos="9010"/>
             </w:tabs>
             <w:rPr>
-              <w:del w:id="190" w:author="Microsoft Office User" w:date="2017-09-08T13:13:00Z"/>
+              <w:del w:id="191" w:author="Microsoft Office User" w:date="2017-09-08T13:13:00Z"/>
               <w:rFonts w:eastAsiaTheme="minorEastAsia"/>
               <w:b w:val="0"/>
               <w:bCs w:val="0"/>
               <w:noProof/>
             </w:rPr>
           </w:pPr>
-          <w:del w:id="191" w:author="Microsoft Office User" w:date="2017-09-08T13:13:00Z">
+          <w:del w:id="192" w:author="Microsoft Office User" w:date="2017-09-08T13:13:00Z">
             <w:r>
               <w:rPr>
                 <w:rStyle w:val="Hyperlink"/>
@@ -5082,14 +5084,14 @@
               <w:tab w:val="right" w:leader="dot" w:pos="9010"/>
             </w:tabs>
             <w:rPr>
-              <w:del w:id="192" w:author="Microsoft Office User" w:date="2017-09-08T13:13:00Z"/>
+              <w:del w:id="193" w:author="Microsoft Office User" w:date="2017-09-08T13:13:00Z"/>
               <w:rFonts w:eastAsiaTheme="minorEastAsia"/>
               <w:b w:val="0"/>
               <w:bCs w:val="0"/>
               <w:noProof/>
             </w:rPr>
           </w:pPr>
-          <w:del w:id="193" w:author="Microsoft Office User" w:date="2017-09-08T13:13:00Z">
+          <w:del w:id="194" w:author="Microsoft Office User" w:date="2017-09-08T13:13:00Z">
             <w:r>
               <w:rPr>
                 <w:rStyle w:val="Hyperlink"/>
@@ -5117,14 +5119,14 @@
               <w:tab w:val="right" w:leader="dot" w:pos="9010"/>
             </w:tabs>
             <w:rPr>
-              <w:del w:id="194" w:author="Microsoft Office User" w:date="2017-09-08T13:13:00Z"/>
+              <w:del w:id="195" w:author="Microsoft Office User" w:date="2017-09-08T13:13:00Z"/>
               <w:rFonts w:eastAsiaTheme="minorEastAsia"/>
               <w:b w:val="0"/>
               <w:bCs w:val="0"/>
               <w:noProof/>
             </w:rPr>
           </w:pPr>
-          <w:del w:id="195" w:author="Microsoft Office User" w:date="2017-09-08T13:13:00Z">
+          <w:del w:id="196" w:author="Microsoft Office User" w:date="2017-09-08T13:13:00Z">
             <w:r>
               <w:rPr>
                 <w:rStyle w:val="Hyperlink"/>
@@ -5152,14 +5154,14 @@
               <w:tab w:val="right" w:leader="dot" w:pos="9010"/>
             </w:tabs>
             <w:rPr>
-              <w:del w:id="196" w:author="Microsoft Office User" w:date="2017-09-08T13:13:00Z"/>
+              <w:del w:id="197" w:author="Microsoft Office User" w:date="2017-09-08T13:13:00Z"/>
               <w:rFonts w:eastAsiaTheme="minorEastAsia"/>
               <w:b w:val="0"/>
               <w:bCs w:val="0"/>
               <w:noProof/>
             </w:rPr>
           </w:pPr>
-          <w:del w:id="197" w:author="Microsoft Office User" w:date="2017-09-08T13:13:00Z">
+          <w:del w:id="198" w:author="Microsoft Office User" w:date="2017-09-08T13:13:00Z">
             <w:r>
               <w:rPr>
                 <w:rStyle w:val="Hyperlink"/>
@@ -5187,14 +5189,14 @@
               <w:tab w:val="right" w:leader="dot" w:pos="9010"/>
             </w:tabs>
             <w:rPr>
-              <w:del w:id="198" w:author="Microsoft Office User" w:date="2017-09-08T13:13:00Z"/>
+              <w:del w:id="199" w:author="Microsoft Office User" w:date="2017-09-08T13:13:00Z"/>
               <w:rFonts w:eastAsiaTheme="minorEastAsia"/>
               <w:b w:val="0"/>
               <w:bCs w:val="0"/>
               <w:noProof/>
             </w:rPr>
           </w:pPr>
-          <w:del w:id="199" w:author="Microsoft Office User" w:date="2017-09-08T13:13:00Z">
+          <w:del w:id="200" w:author="Microsoft Office User" w:date="2017-09-08T13:13:00Z">
             <w:r>
               <w:rPr>
                 <w:rStyle w:val="Hyperlink"/>
@@ -5218,10 +5220,10 @@
         <w:p>
           <w:pPr>
             <w:rPr>
-              <w:ins w:id="200" w:author="Microsoft Office User" w:date="2017-09-08T13:12:00Z"/>
+              <w:ins w:id="201" w:author="Microsoft Office User" w:date="2017-09-08T13:12:00Z"/>
             </w:rPr>
           </w:pPr>
-          <w:ins w:id="201" w:author="Microsoft Office User" w:date="2017-09-08T13:12:00Z">
+          <w:ins w:id="202" w:author="Microsoft Office User" w:date="2017-09-08T13:12:00Z">
             <w:r>
               <w:rPr>
                 <w:b/>
@@ -5232,17 +5234,17 @@
             </w:r>
           </w:ins>
         </w:p>
-        <w:customXmlInsRangeStart w:id="202" w:author="Microsoft Office User" w:date="2017-09-08T13:12:00Z"/>
+        <w:customXmlInsRangeStart w:id="203" w:author="Microsoft Office User" w:date="2017-09-08T13:12:00Z"/>
       </w:sdtContent>
     </w:sdt>
-    <w:customXmlInsRangeEnd w:id="202"/>
-    <w:p>
-      <w:pPr>
-        <w:rPr>
-          <w:ins w:id="203" w:author="Microsoft Office User" w:date="2017-09-08T13:12:00Z"/>
-          <w:rPrChange w:id="204" w:author="Microsoft Office User" w:date="2017-09-08T13:12:00Z">
-            <w:rPr>
-              <w:ins w:id="205" w:author="Microsoft Office User" w:date="2017-09-08T13:12:00Z"/>
+    <w:customXmlInsRangeEnd w:id="203"/>
+    <w:p>
+      <w:pPr>
+        <w:rPr>
+          <w:ins w:id="204" w:author="Microsoft Office User" w:date="2017-09-08T13:12:00Z"/>
+          <w:rPrChange w:id="205" w:author="Microsoft Office User" w:date="2017-09-08T13:12:00Z">
+            <w:rPr>
+              <w:ins w:id="206" w:author="Microsoft Office User" w:date="2017-09-08T13:12:00Z"/>
               <w:lang w:val="en-AU"/>
             </w:rPr>
           </w:rPrChange>
@@ -5252,7 +5254,7 @@
     <w:p>
       <w:pPr>
         <w:rPr>
-          <w:ins w:id="206" w:author="Microsoft Office User" w:date="2017-09-08T13:12:00Z"/>
+          <w:ins w:id="207" w:author="Microsoft Office User" w:date="2017-09-08T13:12:00Z"/>
           <w:rFonts w:asciiTheme="majorHAnsi" w:eastAsiaTheme="majorEastAsia" w:hAnsiTheme="majorHAnsi" w:cstheme="majorBidi"/>
           <w:spacing w:val="-10"/>
           <w:kern w:val="28"/>
@@ -5261,7 +5263,7 @@
           <w:lang w:val="en-AU"/>
         </w:rPr>
       </w:pPr>
-      <w:ins w:id="207" w:author="Microsoft Office User" w:date="2017-09-08T13:12:00Z">
+      <w:ins w:id="208" w:author="Microsoft Office User" w:date="2017-09-08T13:12:00Z">
         <w:r>
           <w:rPr>
             <w:lang w:val="en-AU"/>
@@ -5274,7 +5276,7 @@
     <w:p>
       <w:pPr>
         <w:rPr>
-          <w:del w:id="208" w:author="Microsoft Office User" w:date="2017-09-08T13:09:00Z"/>
+          <w:del w:id="209" w:author="Microsoft Office User" w:date="2017-09-08T13:09:00Z"/>
           <w:rFonts w:asciiTheme="majorHAnsi" w:eastAsiaTheme="majorEastAsia" w:hAnsiTheme="majorHAnsi" w:cstheme="majorBidi"/>
           <w:spacing w:val="-10"/>
           <w:kern w:val="28"/>
@@ -5288,7 +5290,7 @@
       <w:pPr>
         <w:pStyle w:val="Title"/>
         <w:rPr>
-          <w:del w:id="209" w:author="Microsoft Office User" w:date="2017-09-08T13:09:00Z"/>
+          <w:del w:id="210" w:author="Microsoft Office User" w:date="2017-09-08T13:09:00Z"/>
           <w:lang w:val="en-AU"/>
         </w:rPr>
       </w:pPr>
@@ -5297,7 +5299,7 @@
       <w:pPr>
         <w:pStyle w:val="Title"/>
         <w:rPr>
-          <w:del w:id="210" w:author="Microsoft Office User" w:date="2017-09-08T13:13:00Z"/>
+          <w:del w:id="211" w:author="Microsoft Office User" w:date="2017-09-08T13:13:00Z"/>
           <w:lang w:val="en-AU"/>
         </w:rPr>
       </w:pPr>
@@ -5327,29 +5329,29 @@
       <w:pPr>
         <w:pStyle w:val="Heading1"/>
         <w:rPr>
-          <w:ins w:id="211" w:author="Microsoft Office User" w:date="2017-09-08T13:37:00Z"/>
+          <w:ins w:id="212" w:author="Microsoft Office User" w:date="2017-09-08T13:37:00Z"/>
           <w:lang w:val="en-AU"/>
         </w:rPr>
       </w:pPr>
-      <w:bookmarkStart w:id="212" w:name="_Toc493320069"/>
+      <w:bookmarkStart w:id="213" w:name="_Toc493320069"/>
       <w:r>
         <w:rPr>
           <w:lang w:val="en-AU"/>
         </w:rPr>
         <w:t>Overview</w:t>
       </w:r>
-      <w:bookmarkEnd w:id="212"/>
-    </w:p>
-    <w:p>
-      <w:pPr>
-        <w:rPr>
-          <w:rPrChange w:id="213" w:author="Microsoft Office User" w:date="2017-09-08T13:37:00Z">
+      <w:bookmarkEnd w:id="213"/>
+    </w:p>
+    <w:p>
+      <w:pPr>
+        <w:rPr>
+          <w:rPrChange w:id="214" w:author="Microsoft Office User" w:date="2017-09-08T13:37:00Z">
             <w:rPr>
               <w:lang w:val="en-AU"/>
             </w:rPr>
           </w:rPrChange>
         </w:rPr>
-        <w:pPrChange w:id="214" w:author="Microsoft Office User" w:date="2017-09-08T13:37:00Z">
+        <w:pPrChange w:id="215" w:author="Microsoft Office User" w:date="2017-09-08T13:37:00Z">
           <w:pPr>
             <w:pStyle w:val="Heading1"/>
           </w:pPr>
@@ -5359,7 +5361,7 @@
     <w:p>
       <w:pPr>
         <w:rPr>
-          <w:ins w:id="215" w:author="Microsoft Office User" w:date="2017-09-08T13:20:00Z"/>
+          <w:ins w:id="216" w:author="Microsoft Office User" w:date="2017-09-08T13:20:00Z"/>
         </w:rPr>
       </w:pPr>
       <w:r>
@@ -5374,7 +5376,7 @@
       <w:r>
         <w:t xml:space="preserve"> relational database utilising a Hyperledger Fabric</w:t>
       </w:r>
-      <w:ins w:id="216" w:author="Microsoft Office User" w:date="2017-09-08T13:09:00Z">
+      <w:ins w:id="217" w:author="Microsoft Office User" w:date="2017-09-08T13:09:00Z">
         <w:r>
           <w:rPr>
             <w:rStyle w:val="EndnoteReference"/>
@@ -5387,27 +5389,27 @@
       </w:r>
     </w:p>
     <w:p>
-      <w:ins w:id="220" w:author="Microsoft Office User" w:date="2017-09-08T13:20:00Z">
+      <w:ins w:id="221" w:author="Microsoft Office User" w:date="2017-09-08T13:20:00Z">
         <w:r>
           <w:t xml:space="preserve">Catena is designed primarily as a </w:t>
         </w:r>
       </w:ins>
-      <w:ins w:id="221" w:author="Microsoft Office User" w:date="2017-09-08T13:23:00Z">
+      <w:ins w:id="222" w:author="Microsoft Office User" w:date="2017-09-08T13:23:00Z">
         <w:r>
           <w:t xml:space="preserve">distributed </w:t>
         </w:r>
       </w:ins>
-      <w:ins w:id="222" w:author="Microsoft Office User" w:date="2017-09-08T13:20:00Z">
+      <w:ins w:id="223" w:author="Microsoft Office User" w:date="2017-09-08T13:20:00Z">
         <w:r>
           <w:t xml:space="preserve">relational database server which provides all the additional advantages of blockchain technology to existing applications, with minimal porting effort. </w:t>
         </w:r>
       </w:ins>
-      <w:ins w:id="223" w:author="Microsoft Office User" w:date="2017-09-08T13:25:00Z">
+      <w:ins w:id="224" w:author="Microsoft Office User" w:date="2017-09-08T13:25:00Z">
         <w:r>
           <w:t>It should also provide an internal or embedded SQL access layer for other chaincode programs.</w:t>
         </w:r>
       </w:ins>
-      <w:ins w:id="224" w:author="Microsoft Office User" w:date="2017-09-15T09:06:00Z">
+      <w:ins w:id="225" w:author="Microsoft Office User" w:date="2017-09-15T09:06:00Z">
         <w:r>
           <w:t xml:space="preserve"> Catena brings the ease of development and a standard, familiar environment to blockchain application developers.</w:t>
         </w:r>
@@ -5417,31 +5419,31 @@
       <w:pPr>
         <w:pStyle w:val="Heading1"/>
         <w:rPr>
-          <w:ins w:id="225" w:author="Microsoft Office User" w:date="2017-09-08T13:37:00Z"/>
+          <w:ins w:id="226" w:author="Microsoft Office User" w:date="2017-09-08T13:37:00Z"/>
           <w:lang w:val="en-AU"/>
         </w:rPr>
       </w:pPr>
-      <w:bookmarkStart w:id="226" w:name="_Toc493320070"/>
+      <w:bookmarkStart w:id="227" w:name="_Toc493320070"/>
       <w:r>
         <w:rPr>
           <w:lang w:val="en-AU"/>
         </w:rPr>
         <w:t>Product Rationale</w:t>
       </w:r>
-      <w:bookmarkEnd w:id="226"/>
-    </w:p>
-    <w:p>
-      <w:pPr>
-        <w:rPr>
-          <w:ins w:id="227" w:author="Microsoft Office User" w:date="2017-09-08T13:20:00Z"/>
-          <w:rPrChange w:id="228" w:author="Microsoft Office User" w:date="2017-09-08T13:37:00Z">
-            <w:rPr>
-              <w:ins w:id="229" w:author="Microsoft Office User" w:date="2017-09-08T13:20:00Z"/>
+      <w:bookmarkEnd w:id="227"/>
+    </w:p>
+    <w:p>
+      <w:pPr>
+        <w:rPr>
+          <w:ins w:id="228" w:author="Microsoft Office User" w:date="2017-09-08T13:20:00Z"/>
+          <w:rPrChange w:id="229" w:author="Microsoft Office User" w:date="2017-09-08T13:37:00Z">
+            <w:rPr>
+              <w:ins w:id="230" w:author="Microsoft Office User" w:date="2017-09-08T13:20:00Z"/>
               <w:lang w:val="en-AU"/>
             </w:rPr>
           </w:rPrChange>
         </w:rPr>
-        <w:pPrChange w:id="230" w:author="Microsoft Office User" w:date="2017-09-08T13:37:00Z">
+        <w:pPrChange w:id="231" w:author="Microsoft Office User" w:date="2017-09-08T13:37:00Z">
           <w:pPr>
             <w:pStyle w:val="Heading1"/>
           </w:pPr>
@@ -5451,31 +5453,22 @@
     <w:p>
       <w:pPr>
         <w:rPr>
-          <w:ins w:id="231" w:author="Microsoft Office User" w:date="2017-09-08T13:20:00Z"/>
+          <w:ins w:id="232" w:author="Microsoft Office User" w:date="2017-09-08T13:20:00Z"/>
           <w:b/>
-          <w:rPrChange w:id="232" w:author="Microsoft Office User" w:date="2017-09-08T13:37:00Z">
-            <w:rPr>
-              <w:ins w:id="233" w:author="Microsoft Office User" w:date="2017-09-08T13:20:00Z"/>
+          <w:rPrChange w:id="233" w:author="Microsoft Office User" w:date="2017-09-08T13:37:00Z">
+            <w:rPr>
+              <w:ins w:id="234" w:author="Microsoft Office User" w:date="2017-09-08T13:20:00Z"/>
             </w:rPr>
           </w:rPrChange>
         </w:rPr>
-        <w:pPrChange w:id="234" w:author="Microsoft Office User" w:date="2017-09-08T13:24:00Z">
+        <w:pPrChange w:id="235" w:author="Microsoft Office User" w:date="2017-09-08T13:24:00Z">
           <w:pPr>
             <w:pStyle w:val="m4893683373619762774gmail-p1"/>
             <w:shd w:val="clear" w:color="auto" w:fill="FFFFFF"/>
           </w:pPr>
         </w:pPrChange>
       </w:pPr>
-      <w:ins w:id="235" w:author="Microsoft Office User" w:date="2017-09-08T13:20:00Z">
-        <w:r>
-          <w:rPr>
-            <w:b/>
-            <w:rPrChange w:id="236" w:author="Microsoft Office User" w:date="2017-09-08T13:37:00Z">
-              <w:rPr/>
-            </w:rPrChange>
-          </w:rPr>
-          <w:t>Better data access </w:t>
-        </w:r>
+      <w:ins w:id="236" w:author="Microsoft Office User" w:date="2017-09-08T13:20:00Z">
         <w:r>
           <w:rPr>
             <w:b/>
@@ -5483,6 +5476,15 @@
               <w:rPr/>
             </w:rPrChange>
           </w:rPr>
+          <w:t>Better data access </w:t>
+        </w:r>
+        <w:r>
+          <w:rPr>
+            <w:b/>
+            <w:rPrChange w:id="238" w:author="Microsoft Office User" w:date="2017-09-08T13:37:00Z">
+              <w:rPr/>
+            </w:rPrChange>
+          </w:rPr>
           <w:t>interface than currently available</w:t>
         </w:r>
       </w:ins>
@@ -5490,22 +5492,22 @@
     <w:p>
       <w:pPr>
         <w:rPr>
-          <w:ins w:id="238" w:author="Microsoft Office User" w:date="2017-09-08T13:20:00Z"/>
-        </w:rPr>
-        <w:pPrChange w:id="239" w:author="Microsoft Office User" w:date="2017-09-08T13:24:00Z">
+          <w:ins w:id="239" w:author="Microsoft Office User" w:date="2017-09-08T13:20:00Z"/>
+        </w:rPr>
+        <w:pPrChange w:id="240" w:author="Microsoft Office User" w:date="2017-09-08T13:24:00Z">
           <w:pPr>
             <w:pStyle w:val="m4893683373619762774gmail-p1"/>
             <w:shd w:val="clear" w:color="auto" w:fill="FFFFFF"/>
           </w:pPr>
         </w:pPrChange>
       </w:pPr>
-      <w:ins w:id="240" w:author="Microsoft Office User" w:date="2017-09-08T13:20:00Z">
+      <w:ins w:id="241" w:author="Microsoft Office User" w:date="2017-09-08T13:20:00Z">
         <w:r>
           <w:t>An </w:t>
         </w:r>
         <w:r>
           <w:rPr>
-            <w:rPrChange w:id="241" w:author="Microsoft Office User" w:date="2017-09-08T13:20:00Z">
+            <w:rPrChange w:id="242" w:author="Microsoft Office User" w:date="2017-09-08T13:20:00Z">
               <w:rPr>
                 <w:rStyle w:val="il"/>
                 <w:rFonts w:ascii="Arial" w:hAnsi="Arial" w:cs="Arial"/>
@@ -5528,16 +5530,16 @@
     <w:p>
       <w:pPr>
         <w:rPr>
-          <w:ins w:id="242" w:author="Microsoft Office User" w:date="2017-09-08T13:20:00Z"/>
-        </w:rPr>
-        <w:pPrChange w:id="243" w:author="Microsoft Office User" w:date="2017-09-08T13:24:00Z">
+          <w:ins w:id="243" w:author="Microsoft Office User" w:date="2017-09-08T13:20:00Z"/>
+        </w:rPr>
+        <w:pPrChange w:id="244" w:author="Microsoft Office User" w:date="2017-09-08T13:24:00Z">
           <w:pPr>
             <w:pStyle w:val="m4893683373619762774gmail-p2"/>
             <w:shd w:val="clear" w:color="auto" w:fill="FFFFFF"/>
           </w:pPr>
         </w:pPrChange>
       </w:pPr>
-      <w:ins w:id="244" w:author="Microsoft Office User" w:date="2017-09-08T13:20:00Z">
+      <w:ins w:id="245" w:author="Microsoft Office User" w:date="2017-09-08T13:20:00Z">
         <w:r>
           <w:t> </w:t>
         </w:r>
@@ -5546,26 +5548,26 @@
     <w:p>
       <w:pPr>
         <w:rPr>
-          <w:ins w:id="245" w:author="Microsoft Office User" w:date="2017-09-08T13:20:00Z"/>
+          <w:ins w:id="246" w:author="Microsoft Office User" w:date="2017-09-08T13:20:00Z"/>
           <w:b/>
-          <w:rPrChange w:id="246" w:author="Microsoft Office User" w:date="2017-09-08T13:37:00Z">
-            <w:rPr>
-              <w:ins w:id="247" w:author="Microsoft Office User" w:date="2017-09-08T13:20:00Z"/>
+          <w:rPrChange w:id="247" w:author="Microsoft Office User" w:date="2017-09-08T13:37:00Z">
+            <w:rPr>
+              <w:ins w:id="248" w:author="Microsoft Office User" w:date="2017-09-08T13:20:00Z"/>
             </w:rPr>
           </w:rPrChange>
         </w:rPr>
-        <w:pPrChange w:id="248" w:author="Microsoft Office User" w:date="2017-09-08T13:24:00Z">
+        <w:pPrChange w:id="249" w:author="Microsoft Office User" w:date="2017-09-08T13:24:00Z">
           <w:pPr>
             <w:pStyle w:val="m4893683373619762774gmail-p2"/>
             <w:shd w:val="clear" w:color="auto" w:fill="FFFFFF"/>
           </w:pPr>
         </w:pPrChange>
       </w:pPr>
-      <w:ins w:id="249" w:author="Microsoft Office User" w:date="2017-09-08T13:20:00Z">
+      <w:ins w:id="250" w:author="Microsoft Office User" w:date="2017-09-08T13:20:00Z">
         <w:r>
           <w:rPr>
             <w:b/>
-            <w:rPrChange w:id="250" w:author="Microsoft Office User" w:date="2017-09-08T13:37:00Z">
+            <w:rPrChange w:id="251" w:author="Microsoft Office User" w:date="2017-09-08T13:37:00Z">
               <w:rPr/>
             </w:rPrChange>
           </w:rPr>
@@ -5576,22 +5578,22 @@
     <w:p>
       <w:pPr>
         <w:rPr>
-          <w:ins w:id="251" w:author="Microsoft Office User" w:date="2017-09-08T13:20:00Z"/>
-        </w:rPr>
-        <w:pPrChange w:id="252" w:author="Microsoft Office User" w:date="2017-09-08T13:24:00Z">
+          <w:ins w:id="252" w:author="Microsoft Office User" w:date="2017-09-08T13:20:00Z"/>
+        </w:rPr>
+        <w:pPrChange w:id="253" w:author="Microsoft Office User" w:date="2017-09-08T13:24:00Z">
           <w:pPr>
             <w:pStyle w:val="m4893683373619762774gmail-p1"/>
             <w:shd w:val="clear" w:color="auto" w:fill="FFFFFF"/>
           </w:pPr>
         </w:pPrChange>
       </w:pPr>
-      <w:ins w:id="253" w:author="Microsoft Office User" w:date="2017-09-08T13:20:00Z">
+      <w:ins w:id="254" w:author="Microsoft Office User" w:date="2017-09-08T13:20:00Z">
         <w:r>
           <w:t>Provides a cryptographically guaranteed log of all database operations. The whole code for the engine is verifiably replicated on the </w:t>
         </w:r>
         <w:r>
           <w:rPr>
-            <w:rPrChange w:id="254" w:author="Microsoft Office User" w:date="2017-09-08T13:24:00Z">
+            <w:rPrChange w:id="255" w:author="Microsoft Office User" w:date="2017-09-08T13:24:00Z">
               <w:rPr>
                 <w:rStyle w:val="il"/>
                 <w:rFonts w:ascii="Arial" w:hAnsi="Arial" w:cs="Arial"/>
@@ -5604,7 +5606,7 @@
           <w:t>blockchain</w:t>
         </w:r>
       </w:ins>
-      <w:ins w:id="255" w:author="Microsoft Office User" w:date="2017-09-08T13:38:00Z">
+      <w:ins w:id="256" w:author="Microsoft Office User" w:date="2017-09-08T13:38:00Z">
         <w:r>
           <w:t>.</w:t>
         </w:r>
@@ -5613,9 +5615,9 @@
     <w:p>
       <w:pPr>
         <w:rPr>
-          <w:ins w:id="256" w:author="Microsoft Office User" w:date="2017-09-08T13:20:00Z"/>
-        </w:rPr>
-        <w:pPrChange w:id="257" w:author="Microsoft Office User" w:date="2017-09-08T13:24:00Z">
+          <w:ins w:id="257" w:author="Microsoft Office User" w:date="2017-09-08T13:20:00Z"/>
+        </w:rPr>
+        <w:pPrChange w:id="258" w:author="Microsoft Office User" w:date="2017-09-08T13:24:00Z">
           <w:pPr>
             <w:pStyle w:val="m4893683373619762774gmail-p2"/>
             <w:shd w:val="clear" w:color="auto" w:fill="FFFFFF"/>
@@ -5626,26 +5628,26 @@
     <w:p>
       <w:pPr>
         <w:rPr>
-          <w:ins w:id="258" w:author="Microsoft Office User" w:date="2017-09-08T13:20:00Z"/>
+          <w:ins w:id="259" w:author="Microsoft Office User" w:date="2017-09-08T13:20:00Z"/>
           <w:b/>
-          <w:rPrChange w:id="259" w:author="Microsoft Office User" w:date="2017-09-08T13:38:00Z">
-            <w:rPr>
-              <w:ins w:id="260" w:author="Microsoft Office User" w:date="2017-09-08T13:20:00Z"/>
+          <w:rPrChange w:id="260" w:author="Microsoft Office User" w:date="2017-09-08T13:38:00Z">
+            <w:rPr>
+              <w:ins w:id="261" w:author="Microsoft Office User" w:date="2017-09-08T13:20:00Z"/>
             </w:rPr>
           </w:rPrChange>
         </w:rPr>
-        <w:pPrChange w:id="261" w:author="Microsoft Office User" w:date="2017-09-08T13:24:00Z">
+        <w:pPrChange w:id="262" w:author="Microsoft Office User" w:date="2017-09-08T13:24:00Z">
           <w:pPr>
             <w:pStyle w:val="m4893683373619762774gmail-p2"/>
             <w:shd w:val="clear" w:color="auto" w:fill="FFFFFF"/>
           </w:pPr>
         </w:pPrChange>
       </w:pPr>
-      <w:ins w:id="262" w:author="Microsoft Office User" w:date="2017-09-08T13:20:00Z">
+      <w:ins w:id="263" w:author="Microsoft Office User" w:date="2017-09-08T13:20:00Z">
         <w:r>
           <w:rPr>
             <w:b/>
-            <w:rPrChange w:id="263" w:author="Microsoft Office User" w:date="2017-09-08T13:38:00Z">
+            <w:rPrChange w:id="264" w:author="Microsoft Office User" w:date="2017-09-08T13:38:00Z">
               <w:rPr>
                 <w:b/>
               </w:rPr>
@@ -5658,22 +5660,22 @@
     <w:p>
       <w:pPr>
         <w:rPr>
-          <w:rPrChange w:id="264" w:author="Microsoft Office User" w:date="2017-09-08T13:20:00Z">
+          <w:rPrChange w:id="265" w:author="Microsoft Office User" w:date="2017-09-08T13:20:00Z">
             <w:rPr>
               <w:lang w:val="en-AU"/>
             </w:rPr>
           </w:rPrChange>
         </w:rPr>
-        <w:pPrChange w:id="265" w:author="Microsoft Office User" w:date="2017-09-08T13:20:00Z">
+        <w:pPrChange w:id="266" w:author="Microsoft Office User" w:date="2017-09-08T13:20:00Z">
           <w:pPr>
             <w:pStyle w:val="Heading1"/>
           </w:pPr>
         </w:pPrChange>
       </w:pPr>
-      <w:ins w:id="266" w:author="Microsoft Office User" w:date="2017-09-08T13:20:00Z">
+      <w:ins w:id="267" w:author="Microsoft Office User" w:date="2017-09-08T13:20:00Z">
         <w:r>
           <w:rPr>
-            <w:rPrChange w:id="267" w:author="Microsoft Office User" w:date="2017-09-08T13:24:00Z">
+            <w:rPrChange w:id="268" w:author="Microsoft Office User" w:date="2017-09-08T13:24:00Z">
               <w:rPr>
                 <w:rStyle w:val="il"/>
                 <w:rFonts w:ascii="Arial" w:hAnsi="Arial" w:cs="Arial"/>
@@ -5690,7 +5692,7 @@
         </w:r>
         <w:r>
           <w:rPr>
-            <w:rPrChange w:id="268" w:author="Microsoft Office User" w:date="2017-09-08T13:24:00Z">
+            <w:rPrChange w:id="269" w:author="Microsoft Office User" w:date="2017-09-08T13:24:00Z">
               <w:rPr>
                 <w:rStyle w:val="il"/>
                 <w:rFonts w:ascii="Arial" w:hAnsi="Arial" w:cs="Arial"/>
@@ -5703,19 +5705,11 @@
           <w:t>blockchain </w:t>
         </w:r>
         <w:r>
-          <w:t xml:space="preserve">itself. </w:t>
-        </w:r>
-        <w:proofErr w:type="spellStart"/>
-        <w:r>
-          <w:t>Parallelised</w:t>
-        </w:r>
-        <w:proofErr w:type="spellEnd"/>
-        <w:r>
-          <w:t xml:space="preserve"> operations can be achieved with multiple </w:t>
+          <w:t>itself. Parallelised operations can be achieved with multiple </w:t>
         </w:r>
         <w:r>
           <w:rPr>
-            <w:rPrChange w:id="269" w:author="Microsoft Office User" w:date="2017-09-08T13:24:00Z">
+            <w:rPrChange w:id="270" w:author="Microsoft Office User" w:date="2017-09-08T13:24:00Z">
               <w:rPr>
                 <w:rStyle w:val="il"/>
                 <w:rFonts w:ascii="Arial" w:hAnsi="Arial" w:cs="Arial"/>
@@ -5732,7 +5726,7 @@
         </w:r>
         <w:r>
           <w:rPr>
-            <w:rPrChange w:id="270" w:author="Microsoft Office User" w:date="2017-09-08T13:24:00Z">
+            <w:rPrChange w:id="271" w:author="Microsoft Office User" w:date="2017-09-08T13:24:00Z">
               <w:rPr>
                 <w:rStyle w:val="il"/>
                 <w:rFonts w:ascii="Arial" w:hAnsi="Arial" w:cs="Arial"/>
@@ -5748,17 +5742,9 @@
           <w:t>.</w:t>
         </w:r>
       </w:ins>
-      <w:ins w:id="271" w:author="Microsoft Office User" w:date="2017-09-15T10:53:00Z">
-        <w:r>
-          <w:t xml:space="preserve"> It is possible more advanced </w:t>
-        </w:r>
-        <w:proofErr w:type="spellStart"/>
-        <w:r>
-          <w:t>parallelised</w:t>
-        </w:r>
-        <w:proofErr w:type="spellEnd"/>
-        <w:r>
-          <w:t xml:space="preserve"> operations could be implemented using ledger-based messages to distribute plan fragments to processing peers and gather the results. </w:t>
+      <w:ins w:id="272" w:author="Microsoft Office User" w:date="2017-09-15T10:53:00Z">
+        <w:r>
+          <w:t xml:space="preserve"> It is possible more advanced parallelised operations could be implemented using ledger-based messages to distribute plan fragments to processing peers and gather the results. </w:t>
         </w:r>
       </w:ins>
     </w:p>
@@ -5769,43 +5755,43 @@
           <w:lang w:val="en-AU"/>
         </w:rPr>
       </w:pPr>
-      <w:bookmarkStart w:id="272" w:name="_Toc493320071"/>
+      <w:bookmarkStart w:id="273" w:name="_Toc493320071"/>
       <w:r>
         <w:rPr>
           <w:lang w:val="en-AU"/>
         </w:rPr>
         <w:t>Architecture</w:t>
       </w:r>
-      <w:bookmarkEnd w:id="272"/>
+      <w:bookmarkEnd w:id="273"/>
     </w:p>
     <w:p>
       <w:pPr>
         <w:pStyle w:val="Heading2"/>
         <w:rPr>
-          <w:ins w:id="273" w:author="Microsoft Office User" w:date="2017-09-08T13:43:00Z"/>
-        </w:rPr>
-        <w:pPrChange w:id="274" w:author="Microsoft Office User" w:date="2017-09-08T13:14:00Z">
+          <w:ins w:id="274" w:author="Microsoft Office User" w:date="2017-09-08T13:43:00Z"/>
+        </w:rPr>
+        <w:pPrChange w:id="275" w:author="Microsoft Office User" w:date="2017-09-08T13:14:00Z">
           <w:pPr/>
         </w:pPrChange>
       </w:pPr>
-      <w:bookmarkStart w:id="275" w:name="_Toc493320072"/>
+      <w:bookmarkStart w:id="276" w:name="_Toc493320072"/>
       <w:r>
         <w:t>Overview</w:t>
       </w:r>
-      <w:bookmarkEnd w:id="275"/>
-    </w:p>
-    <w:p>
-      <w:pPr>
-        <w:rPr>
-          <w:ins w:id="276" w:author="Microsoft Office User" w:date="2017-09-08T13:59:00Z"/>
-        </w:rPr>
-      </w:pPr>
-      <w:ins w:id="277" w:author="Microsoft Office User" w:date="2017-09-08T13:55:00Z">
+      <w:bookmarkEnd w:id="276"/>
+    </w:p>
+    <w:p>
+      <w:pPr>
+        <w:rPr>
+          <w:ins w:id="277" w:author="Microsoft Office User" w:date="2017-09-08T13:59:00Z"/>
+        </w:rPr>
+      </w:pPr>
+      <w:ins w:id="278" w:author="Microsoft Office User" w:date="2017-09-08T13:55:00Z">
         <w:r>
           <w:t xml:space="preserve">Catena is implemented as a single chaincode executable. </w:t>
         </w:r>
       </w:ins>
-      <w:ins w:id="278" w:author="Microsoft Office User" w:date="2017-09-08T13:57:00Z">
+      <w:ins w:id="279" w:author="Microsoft Office User" w:date="2017-09-08T13:57:00Z">
         <w:r>
           <w:t xml:space="preserve">A nodejs </w:t>
         </w:r>
@@ -5816,7 +5802,7 @@
           <w:t xml:space="preserve">client application provides </w:t>
         </w:r>
       </w:ins>
-      <w:ins w:id="279" w:author="Microsoft Office User" w:date="2017-09-08T13:59:00Z">
+      <w:ins w:id="280" w:author="Microsoft Office User" w:date="2017-09-08T13:59:00Z">
         <w:r>
           <w:t xml:space="preserve">a “listener service” for database applications connecting to Catena. The chaincode itself operates primarily via a single invoke function which accepts an SQL query string as an argument. </w:t>
         </w:r>
@@ -5825,30 +5811,30 @@
     <w:p>
       <w:pPr>
         <w:rPr>
-          <w:ins w:id="280" w:author="Microsoft Office User" w:date="2017-09-15T12:08:00Z"/>
-        </w:rPr>
-      </w:pPr>
-      <w:ins w:id="281" w:author="Microsoft Office User" w:date="2017-09-08T14:00:00Z">
+          <w:ins w:id="281" w:author="Microsoft Office User" w:date="2017-09-15T12:08:00Z"/>
+        </w:rPr>
+      </w:pPr>
+      <w:ins w:id="282" w:author="Microsoft Office User" w:date="2017-09-08T14:00:00Z">
         <w:r>
           <w:t>The database management system</w:t>
         </w:r>
       </w:ins>
-      <w:ins w:id="282" w:author="Microsoft Office User" w:date="2017-09-08T14:06:00Z">
+      <w:ins w:id="283" w:author="Microsoft Office User" w:date="2017-09-08T14:06:00Z">
         <w:r>
           <w:t xml:space="preserve"> itself</w:t>
         </w:r>
       </w:ins>
-      <w:ins w:id="283" w:author="Microsoft Office User" w:date="2017-09-08T14:00:00Z">
+      <w:ins w:id="284" w:author="Microsoft Office User" w:date="2017-09-08T14:00:00Z">
         <w:r>
           <w:t xml:space="preserve"> is structured fairly conventionally, </w:t>
         </w:r>
       </w:ins>
-      <w:ins w:id="284" w:author="Microsoft Office User" w:date="2017-09-08T14:06:00Z">
+      <w:ins w:id="285" w:author="Microsoft Office User" w:date="2017-09-08T14:06:00Z">
         <w:r>
           <w:t xml:space="preserve">following a parser-planner-executor arrangement. The executor component reads and writes data </w:t>
         </w:r>
       </w:ins>
-      <w:ins w:id="285" w:author="Microsoft Office User" w:date="2017-09-08T14:08:00Z">
+      <w:ins w:id="286" w:author="Microsoft Office User" w:date="2017-09-08T14:08:00Z">
         <w:r>
           <w:t xml:space="preserve">from the appropriate HF ledger. </w:t>
         </w:r>
@@ -5858,16 +5844,17 @@
       <w:pPr>
         <w:jc w:val="center"/>
         <w:rPr>
-          <w:ins w:id="286" w:author="Microsoft Office User" w:date="2017-09-08T15:11:00Z"/>
-        </w:rPr>
-        <w:pPrChange w:id="287" w:author="Microsoft Office User" w:date="2017-09-15T12:09:00Z">
+          <w:ins w:id="287" w:author="Microsoft Office User" w:date="2017-09-08T15:11:00Z"/>
+        </w:rPr>
+        <w:pPrChange w:id="288" w:author="Microsoft Office User" w:date="2017-09-15T12:09:00Z">
           <w:pPr/>
         </w:pPrChange>
       </w:pPr>
-      <w:ins w:id="288" w:author="Microsoft Office User" w:date="2017-09-15T12:08:00Z">
+      <w:ins w:id="289" w:author="Microsoft Office User" w:date="2017-09-15T12:08:00Z">
         <w:r>
           <w:rPr>
             <w:noProof/>
+            <w:lang w:val="en-AU" w:eastAsia="en-AU"/>
           </w:rPr>
           <w:lastRenderedPageBreak/>
           <mc:AlternateContent>
@@ -6239,7 +6226,7 @@
     <w:p>
       <w:pPr>
         <w:rPr>
-          <w:ins w:id="289" w:author="Microsoft Office User" w:date="2017-09-08T15:11:00Z"/>
+          <w:ins w:id="290" w:author="Microsoft Office User" w:date="2017-09-08T15:11:00Z"/>
         </w:rPr>
       </w:pPr>
     </w:p>
@@ -6248,40 +6235,40 @@
       <w:pPr>
         <w:pStyle w:val="Heading2"/>
         <w:rPr>
-          <w:ins w:id="290" w:author="Microsoft Office User" w:date="2017-09-08T14:09:00Z"/>
-        </w:rPr>
-        <w:pPrChange w:id="291" w:author="Microsoft Office User" w:date="2017-09-08T13:14:00Z">
+          <w:ins w:id="291" w:author="Microsoft Office User" w:date="2017-09-08T14:09:00Z"/>
+        </w:rPr>
+        <w:pPrChange w:id="292" w:author="Microsoft Office User" w:date="2017-09-08T13:14:00Z">
           <w:pPr/>
         </w:pPrChange>
       </w:pPr>
-      <w:bookmarkStart w:id="292" w:name="_Toc493320073"/>
+      <w:bookmarkStart w:id="293" w:name="_Toc493320073"/>
       <w:r>
         <w:t>Parser</w:t>
       </w:r>
-      <w:bookmarkEnd w:id="292"/>
-    </w:p>
-    <w:p>
-      <w:ins w:id="293" w:author="Microsoft Office User" w:date="2017-09-08T14:09:00Z">
+      <w:bookmarkEnd w:id="293"/>
+    </w:p>
+    <w:p>
+      <w:ins w:id="294" w:author="Microsoft Office User" w:date="2017-09-08T14:09:00Z">
         <w:r>
           <w:t>The parser is takes a text string containing one or more SQL statements and produces a parse tree repre</w:t>
         </w:r>
       </w:ins>
-      <w:ins w:id="294" w:author="Microsoft Office User" w:date="2017-09-08T14:10:00Z">
+      <w:ins w:id="295" w:author="Microsoft Office User" w:date="2017-09-08T14:10:00Z">
         <w:r>
           <w:t>se</w:t>
         </w:r>
       </w:ins>
-      <w:ins w:id="295" w:author="Microsoft Office User" w:date="2017-09-08T14:09:00Z">
+      <w:ins w:id="296" w:author="Microsoft Office User" w:date="2017-09-08T14:09:00Z">
         <w:r>
           <w:t xml:space="preserve">nting the query. </w:t>
         </w:r>
       </w:ins>
-      <w:ins w:id="296" w:author="Microsoft Office User" w:date="2017-09-08T14:19:00Z">
+      <w:ins w:id="297" w:author="Microsoft Office User" w:date="2017-09-08T14:19:00Z">
         <w:r>
           <w:t xml:space="preserve">The parse tree is a multiply linked-list of parse node structs. The parser is implemented using the Go </w:t>
         </w:r>
       </w:ins>
-      <w:ins w:id="297" w:author="Microsoft Office User" w:date="2017-09-08T14:20:00Z">
+      <w:ins w:id="298" w:author="Microsoft Office User" w:date="2017-09-08T14:20:00Z">
         <w:r>
           <w:t>‘yacc’ utility and a hand-crafted lexical scanner.</w:t>
         </w:r>
@@ -6291,20 +6278,20 @@
       <w:pPr>
         <w:pStyle w:val="Heading2"/>
         <w:rPr>
-          <w:ins w:id="298" w:author="Microsoft Office User" w:date="2017-09-08T14:18:00Z"/>
-        </w:rPr>
-        <w:pPrChange w:id="299" w:author="Microsoft Office User" w:date="2017-09-08T13:14:00Z">
+          <w:ins w:id="299" w:author="Microsoft Office User" w:date="2017-09-08T14:18:00Z"/>
+        </w:rPr>
+        <w:pPrChange w:id="300" w:author="Microsoft Office User" w:date="2017-09-08T13:14:00Z">
           <w:pPr/>
         </w:pPrChange>
       </w:pPr>
-      <w:bookmarkStart w:id="300" w:name="_Toc493320074"/>
+      <w:bookmarkStart w:id="301" w:name="_Toc493320074"/>
       <w:r>
         <w:t>Planner</w:t>
       </w:r>
-      <w:bookmarkEnd w:id="300"/>
-    </w:p>
-    <w:p>
-      <w:ins w:id="301" w:author="Microsoft Office User" w:date="2017-09-08T14:30:00Z">
+      <w:bookmarkEnd w:id="301"/>
+    </w:p>
+    <w:p>
+      <w:ins w:id="302" w:author="Microsoft Office User" w:date="2017-09-08T14:30:00Z">
         <w:r>
           <w:t xml:space="preserve">The planner </w:t>
         </w:r>
@@ -6312,17 +6299,17 @@
           <w:t xml:space="preserve">takes a parse tree </w:t>
         </w:r>
       </w:ins>
-      <w:ins w:id="302" w:author="Microsoft Office User" w:date="2017-09-08T14:32:00Z">
+      <w:ins w:id="303" w:author="Microsoft Office User" w:date="2017-09-08T14:32:00Z">
         <w:r>
           <w:t xml:space="preserve">and emits an execution plan tree. The plan tree is a tree structure consisting of nodes and edges indicating tuple data flow from node to node. The </w:t>
         </w:r>
       </w:ins>
-      <w:ins w:id="303" w:author="Microsoft Office User" w:date="2017-09-08T14:33:00Z">
+      <w:ins w:id="304" w:author="Microsoft Office User" w:date="2017-09-08T14:33:00Z">
         <w:r>
           <w:t xml:space="preserve">leaf nodes are scan / write nodes which read and write data to and from the Fabric state data. </w:t>
         </w:r>
       </w:ins>
-      <w:ins w:id="304" w:author="Microsoft Office User" w:date="2017-09-08T14:39:00Z">
+      <w:ins w:id="305" w:author="Microsoft Office User" w:date="2017-09-08T14:39:00Z">
         <w:r>
           <w:t>Nodes in the plan tree may be scan nodes, filter nodes or aggregation nodes.</w:t>
         </w:r>
@@ -6332,35 +6319,35 @@
       <w:pPr>
         <w:pStyle w:val="Heading2"/>
         <w:rPr>
-          <w:ins w:id="305" w:author="Microsoft Office User" w:date="2017-09-08T14:35:00Z"/>
-        </w:rPr>
-        <w:pPrChange w:id="306" w:author="Microsoft Office User" w:date="2017-09-08T13:14:00Z">
+          <w:ins w:id="306" w:author="Microsoft Office User" w:date="2017-09-08T14:35:00Z"/>
+        </w:rPr>
+        <w:pPrChange w:id="307" w:author="Microsoft Office User" w:date="2017-09-08T13:14:00Z">
           <w:pPr/>
         </w:pPrChange>
       </w:pPr>
-      <w:bookmarkStart w:id="307" w:name="_Toc493320075"/>
+      <w:bookmarkStart w:id="308" w:name="_Toc493320075"/>
       <w:r>
         <w:t>Executor</w:t>
       </w:r>
-      <w:bookmarkEnd w:id="307"/>
-    </w:p>
-    <w:p>
-      <w:ins w:id="308" w:author="Microsoft Office User" w:date="2017-09-08T14:35:00Z">
+      <w:bookmarkEnd w:id="308"/>
+    </w:p>
+    <w:p>
+      <w:ins w:id="309" w:author="Microsoft Office User" w:date="2017-09-08T14:35:00Z">
         <w:r>
           <w:t xml:space="preserve">The executor </w:t>
         </w:r>
       </w:ins>
-      <w:ins w:id="309" w:author="Microsoft Office User" w:date="2017-09-08T14:39:00Z">
+      <w:ins w:id="310" w:author="Microsoft Office User" w:date="2017-09-08T14:39:00Z">
         <w:r>
           <w:t xml:space="preserve">takes a plan tree, and executes it </w:t>
         </w:r>
       </w:ins>
-      <w:ins w:id="310" w:author="Microsoft Office User" w:date="2017-09-08T14:40:00Z">
+      <w:ins w:id="311" w:author="Microsoft Office User" w:date="2017-09-08T14:40:00Z">
         <w:r>
           <w:t xml:space="preserve">against the Fabric state. </w:t>
         </w:r>
       </w:ins>
-      <w:ins w:id="311" w:author="Microsoft Office User" w:date="2017-09-08T14:41:00Z">
+      <w:ins w:id="312" w:author="Microsoft Office User" w:date="2017-09-08T14:41:00Z">
         <w:r>
           <w:t xml:space="preserve">In the current design, a </w:t>
         </w:r>
@@ -6368,7 +6355,7 @@
           <w:t xml:space="preserve">goroutine is spawned for each node in the plan tree. Goroutines send tuple data to each other via messages on channels. </w:t>
         </w:r>
       </w:ins>
-      <w:ins w:id="312" w:author="Microsoft Office User" w:date="2017-09-08T14:48:00Z">
+      <w:ins w:id="313" w:author="Microsoft Office User" w:date="2017-09-08T14:48:00Z">
         <w:r>
           <w:t xml:space="preserve">Goroutines corresponding to plan edge-nodes read data from the Fabric state, and transmit it to their plan parent nodes where the data is transformed and or joined, until the output tuple set is obtained. The output set is returned to the calling HF client application. </w:t>
         </w:r>
@@ -6378,40 +6365,40 @@
       <w:pPr>
         <w:pStyle w:val="Heading2"/>
         <w:rPr>
-          <w:ins w:id="313" w:author="Microsoft Office User" w:date="2017-09-08T14:51:00Z"/>
-        </w:rPr>
-        <w:pPrChange w:id="314" w:author="Microsoft Office User" w:date="2017-09-08T14:01:00Z">
+          <w:ins w:id="314" w:author="Microsoft Office User" w:date="2017-09-08T14:51:00Z"/>
+        </w:rPr>
+        <w:pPrChange w:id="315" w:author="Microsoft Office User" w:date="2017-09-08T14:01:00Z">
           <w:pPr/>
         </w:pPrChange>
       </w:pPr>
-      <w:bookmarkStart w:id="315" w:name="_Toc493320076"/>
+      <w:bookmarkStart w:id="316" w:name="_Toc493320076"/>
       <w:r>
         <w:t>Chaincode</w:t>
       </w:r>
-      <w:bookmarkEnd w:id="315"/>
-    </w:p>
-    <w:p>
-      <w:ins w:id="316" w:author="Microsoft Office User" w:date="2017-09-08T14:58:00Z">
+      <w:bookmarkEnd w:id="316"/>
+    </w:p>
+    <w:p>
+      <w:ins w:id="317" w:author="Microsoft Office User" w:date="2017-09-08T14:58:00Z">
         <w:r>
           <w:t xml:space="preserve">The parser, planner and executor components are </w:t>
         </w:r>
       </w:ins>
-      <w:ins w:id="317" w:author="Microsoft Office User" w:date="2017-09-08T14:59:00Z">
+      <w:ins w:id="318" w:author="Microsoft Office User" w:date="2017-09-08T14:59:00Z">
         <w:r>
           <w:t xml:space="preserve">implemented as </w:t>
         </w:r>
       </w:ins>
-      <w:ins w:id="318" w:author="Microsoft Office User" w:date="2017-09-08T15:00:00Z">
+      <w:ins w:id="319" w:author="Microsoft Office User" w:date="2017-09-08T15:00:00Z">
         <w:r>
           <w:t>separate</w:t>
         </w:r>
       </w:ins>
-      <w:ins w:id="319" w:author="Microsoft Office User" w:date="2017-09-08T14:59:00Z">
+      <w:ins w:id="320" w:author="Microsoft Office User" w:date="2017-09-08T14:59:00Z">
         <w:r>
           <w:t xml:space="preserve"> </w:t>
         </w:r>
       </w:ins>
-      <w:ins w:id="320" w:author="Microsoft Office User" w:date="2017-09-08T15:00:00Z">
+      <w:ins w:id="321" w:author="Microsoft Office User" w:date="2017-09-08T15:00:00Z">
         <w:r>
           <w:t xml:space="preserve">packages. The chaincode is a single Go executable containing all the components. </w:t>
         </w:r>
@@ -6421,25 +6408,25 @@
       <w:pPr>
         <w:pStyle w:val="Heading2"/>
         <w:rPr>
-          <w:del w:id="321" w:author="Microsoft Office User" w:date="2017-09-08T15:04:00Z"/>
-        </w:rPr>
-        <w:pPrChange w:id="322" w:author="Microsoft Office User" w:date="2017-09-08T15:04:00Z">
+          <w:del w:id="322" w:author="Microsoft Office User" w:date="2017-09-08T15:04:00Z"/>
+        </w:rPr>
+        <w:pPrChange w:id="323" w:author="Microsoft Office User" w:date="2017-09-08T15:04:00Z">
           <w:pPr/>
         </w:pPrChange>
       </w:pPr>
-      <w:bookmarkStart w:id="323" w:name="_Toc493320077"/>
+      <w:bookmarkStart w:id="324" w:name="_Toc493320077"/>
       <w:r>
         <w:t>Client application</w:t>
       </w:r>
-      <w:bookmarkEnd w:id="323"/>
+      <w:bookmarkEnd w:id="324"/>
     </w:p>
     <w:p>
       <w:pPr>
         <w:pStyle w:val="Heading2"/>
         <w:rPr>
-          <w:ins w:id="324" w:author="Microsoft Office User" w:date="2017-09-08T15:04:00Z"/>
-        </w:rPr>
-        <w:pPrChange w:id="325" w:author="Microsoft Office User" w:date="2017-09-08T15:04:00Z">
+          <w:ins w:id="325" w:author="Microsoft Office User" w:date="2017-09-08T15:04:00Z"/>
+        </w:rPr>
+        <w:pPrChange w:id="326" w:author="Microsoft Office User" w:date="2017-09-08T15:04:00Z">
           <w:pPr/>
         </w:pPrChange>
       </w:pPr>
@@ -6447,10 +6434,10 @@
     <w:p>
       <w:pPr>
         <w:rPr>
-          <w:ins w:id="326" w:author="Microsoft Office User" w:date="2017-09-08T15:04:00Z"/>
-        </w:rPr>
-      </w:pPr>
-      <w:ins w:id="327" w:author="Microsoft Office User" w:date="2017-09-08T15:05:00Z">
+          <w:ins w:id="327" w:author="Microsoft Office User" w:date="2017-09-08T15:04:00Z"/>
+        </w:rPr>
+      </w:pPr>
+      <w:ins w:id="328" w:author="Microsoft Office User" w:date="2017-09-08T15:05:00Z">
         <w:r>
           <w:t xml:space="preserve">A nodejs daemon implements a listening socket and handles incoming connections from database client applications. The nodejs daemon communicates with Catena chaincode via the nodejs Hyperledger client API. </w:t>
         </w:r>
@@ -6460,36 +6447,36 @@
       <w:pPr>
         <w:pStyle w:val="Heading2"/>
         <w:rPr>
-          <w:ins w:id="328" w:author="Microsoft Office User" w:date="2017-09-08T14:51:00Z"/>
-        </w:rPr>
-        <w:pPrChange w:id="329" w:author="Microsoft Office User" w:date="2017-09-08T13:14:00Z">
-          <w:pPr/>
-        </w:pPrChange>
-      </w:pPr>
-    </w:p>
-    <w:p>
-      <w:pPr>
-        <w:pStyle w:val="Heading2"/>
+          <w:ins w:id="329" w:author="Microsoft Office User" w:date="2017-09-08T14:51:00Z"/>
+        </w:rPr>
         <w:pPrChange w:id="330" w:author="Microsoft Office User" w:date="2017-09-08T13:14:00Z">
           <w:pPr/>
         </w:pPrChange>
       </w:pPr>
-      <w:bookmarkStart w:id="331" w:name="_Toc493320078"/>
+    </w:p>
+    <w:p>
+      <w:pPr>
+        <w:pStyle w:val="Heading2"/>
+        <w:pPrChange w:id="331" w:author="Microsoft Office User" w:date="2017-09-08T13:14:00Z">
+          <w:pPr/>
+        </w:pPrChange>
+      </w:pPr>
+      <w:bookmarkStart w:id="332" w:name="_Toc493320078"/>
       <w:r>
         <w:t>Management</w:t>
       </w:r>
-      <w:bookmarkEnd w:id="331"/>
+      <w:bookmarkEnd w:id="332"/>
     </w:p>
     <w:p/>
     <w:p>
       <w:pPr>
         <w:pStyle w:val="Heading1"/>
         <w:rPr>
-          <w:ins w:id="332" w:author="Microsoft Office User" w:date="2017-09-08T14:01:00Z"/>
+          <w:ins w:id="333" w:author="Microsoft Office User" w:date="2017-09-08T14:01:00Z"/>
           <w:lang w:val="en-AU"/>
         </w:rPr>
       </w:pPr>
-      <w:bookmarkStart w:id="333" w:name="_Toc493320079"/>
+      <w:bookmarkStart w:id="334" w:name="_Toc493320079"/>
       <w:r>
         <w:rPr>
           <w:lang w:val="en-AU"/>
@@ -6497,55 +6484,55 @@
         <w:lastRenderedPageBreak/>
         <w:t>Data structures</w:t>
       </w:r>
-      <w:bookmarkEnd w:id="333"/>
+      <w:bookmarkEnd w:id="334"/>
     </w:p>
     <w:p>
       <w:pPr>
         <w:pStyle w:val="Heading2"/>
         <w:rPr>
-          <w:ins w:id="334" w:author="Microsoft Office User" w:date="2017-09-08T15:07:00Z"/>
-        </w:rPr>
-        <w:pPrChange w:id="335" w:author="Microsoft Office User" w:date="2017-09-08T14:02:00Z">
+          <w:ins w:id="335" w:author="Microsoft Office User" w:date="2017-09-08T15:07:00Z"/>
+        </w:rPr>
+        <w:pPrChange w:id="336" w:author="Microsoft Office User" w:date="2017-09-08T14:02:00Z">
           <w:pPr>
             <w:pStyle w:val="Heading1"/>
           </w:pPr>
         </w:pPrChange>
       </w:pPr>
-      <w:bookmarkStart w:id="336" w:name="_Toc493320080"/>
-      <w:ins w:id="337" w:author="Microsoft Office User" w:date="2017-09-08T14:01:00Z">
+      <w:bookmarkStart w:id="337" w:name="_Toc493320080"/>
+      <w:ins w:id="338" w:author="Microsoft Office User" w:date="2017-09-08T14:01:00Z">
         <w:r>
           <w:t>Program data</w:t>
         </w:r>
       </w:ins>
-      <w:bookmarkEnd w:id="336"/>
+      <w:bookmarkEnd w:id="337"/>
     </w:p>
     <w:p>
       <w:pPr>
         <w:pStyle w:val="Heading3"/>
         <w:rPr>
-          <w:ins w:id="338" w:author="Microsoft Office User" w:date="2017-09-15T12:16:00Z"/>
-        </w:rPr>
-        <w:pPrChange w:id="339" w:author="Microsoft Office User" w:date="2017-09-08T15:08:00Z">
+          <w:ins w:id="339" w:author="Microsoft Office User" w:date="2017-09-15T12:16:00Z"/>
+        </w:rPr>
+        <w:pPrChange w:id="340" w:author="Microsoft Office User" w:date="2017-09-08T15:08:00Z">
           <w:pPr>
             <w:pStyle w:val="Heading1"/>
           </w:pPr>
         </w:pPrChange>
       </w:pPr>
-      <w:bookmarkStart w:id="340" w:name="_Toc493320081"/>
-      <w:ins w:id="341" w:author="Microsoft Office User" w:date="2017-09-08T15:07:00Z">
+      <w:bookmarkStart w:id="341" w:name="_Toc493320081"/>
+      <w:ins w:id="342" w:author="Microsoft Office User" w:date="2017-09-08T15:07:00Z">
         <w:r>
           <w:t>Chaincode invoke function argument structures</w:t>
         </w:r>
       </w:ins>
-      <w:bookmarkEnd w:id="340"/>
+      <w:bookmarkEnd w:id="341"/>
     </w:p>
     <w:p>
       <w:pPr>
         <w:pStyle w:val="Heading3"/>
         <w:rPr>
-          <w:ins w:id="342" w:author="Microsoft Office User" w:date="2017-09-15T12:16:00Z"/>
-        </w:rPr>
-        <w:pPrChange w:id="343" w:author="Microsoft Office User" w:date="2017-09-15T12:16:00Z">
+          <w:ins w:id="343" w:author="Microsoft Office User" w:date="2017-09-15T12:16:00Z"/>
+        </w:rPr>
+        <w:pPrChange w:id="344" w:author="Microsoft Office User" w:date="2017-09-15T12:16:00Z">
           <w:pPr>
             <w:pStyle w:val="Heading1"/>
           </w:pPr>
@@ -6556,9 +6543,9 @@
       <w:pPr>
         <w:pStyle w:val="Heading3"/>
         <w:rPr>
-          <w:ins w:id="344" w:author="Microsoft Office User" w:date="2017-09-15T12:16:00Z"/>
-        </w:rPr>
-        <w:pPrChange w:id="345" w:author="Microsoft Office User" w:date="2017-09-15T12:16:00Z">
+          <w:ins w:id="345" w:author="Microsoft Office User" w:date="2017-09-15T12:16:00Z"/>
+        </w:rPr>
+        <w:pPrChange w:id="346" w:author="Microsoft Office User" w:date="2017-09-15T12:16:00Z">
           <w:pPr>
             <w:pStyle w:val="Heading1"/>
           </w:pPr>
@@ -6569,22 +6556,20 @@
       <w:pPr>
         <w:pStyle w:val="Heading3"/>
         <w:rPr>
-          <w:ins w:id="346" w:author="Microsoft Office User" w:date="2017-09-15T12:16:00Z"/>
-        </w:rPr>
-        <w:pPrChange w:id="347" w:author="Microsoft Office User" w:date="2017-09-15T12:16:00Z">
+          <w:ins w:id="347" w:author="Microsoft Office User" w:date="2017-09-15T12:16:00Z"/>
+        </w:rPr>
+        <w:pPrChange w:id="348" w:author="Microsoft Office User" w:date="2017-09-15T12:16:00Z">
           <w:pPr>
             <w:pStyle w:val="Heading1"/>
           </w:pPr>
         </w:pPrChange>
       </w:pPr>
-      <w:bookmarkStart w:id="348" w:name="_Toc493320082"/>
-      <w:bookmarkStart w:id="349" w:name="_GoBack"/>
-      <w:bookmarkEnd w:id="349"/>
+      <w:bookmarkStart w:id="349" w:name="_Toc493320082"/>
       <w:ins w:id="350" w:author="Microsoft Office User" w:date="2017-09-15T12:16:00Z">
         <w:r>
           <w:t>Internal tuple representation</w:t>
         </w:r>
-        <w:bookmarkEnd w:id="348"/>
+        <w:bookmarkEnd w:id="349"/>
       </w:ins>
     </w:p>
     <w:p>
@@ -6612,47 +6597,7 @@
       </w:pPr>
       <w:ins w:id="355" w:author="Microsoft Office User" w:date="2017-09-16T09:17:00Z">
         <w:r>
-          <w:t xml:space="preserve">A Tuple is an ordered list of data elements (a database row). Catena models Tuples internally as a wrapper </w:t>
-        </w:r>
-        <w:proofErr w:type="spellStart"/>
-        <w:r>
-          <w:t>struct</w:t>
-        </w:r>
-        <w:proofErr w:type="spellEnd"/>
-        <w:r>
-          <w:t xml:space="preserve"> containing Tuple metadata and an array of </w:t>
-        </w:r>
-        <w:proofErr w:type="spellStart"/>
-        <w:r>
-          <w:t>DataElement</w:t>
-        </w:r>
-        <w:proofErr w:type="spellEnd"/>
-        <w:r>
-          <w:t xml:space="preserve"> structs. A </w:t>
-        </w:r>
-        <w:proofErr w:type="spellStart"/>
-        <w:r>
-          <w:t>DataElement</w:t>
-        </w:r>
-        <w:proofErr w:type="spellEnd"/>
-        <w:r>
-          <w:t xml:space="preserve"> </w:t>
-        </w:r>
-        <w:proofErr w:type="spellStart"/>
-        <w:r>
-          <w:t>struct</w:t>
-        </w:r>
-        <w:proofErr w:type="spellEnd"/>
-        <w:r>
-          <w:t xml:space="preserve"> represents a single atom, </w:t>
-        </w:r>
-        <w:proofErr w:type="spellStart"/>
-        <w:r>
-          <w:t>ie</w:t>
-        </w:r>
-        <w:proofErr w:type="spellEnd"/>
-        <w:r>
-          <w:t xml:space="preserve">, a single column value. </w:t>
+          <w:t xml:space="preserve">A Tuple is an ordered list of data elements (a database row). Catena models Tuples internally as a wrapper struct containing Tuple metadata and an array of DataElement structs. A DataElement struct represents a single atom, ie, a single column value. </w:t>
         </w:r>
       </w:ins>
     </w:p>
@@ -6681,20 +6626,10 @@
           </w:pPr>
         </w:pPrChange>
       </w:pPr>
-      <w:proofErr w:type="spellStart"/>
       <w:ins w:id="360" w:author="Microsoft Office User" w:date="2017-09-16T09:27:00Z">
         <w:r>
-          <w:t>DataElement</w:t>
-        </w:r>
-        <w:proofErr w:type="spellEnd"/>
-        <w:r>
-          <w:t xml:space="preserve"> </w:t>
-        </w:r>
-        <w:proofErr w:type="spellStart"/>
-        <w:r>
-          <w:t>Struct</w:t>
-        </w:r>
-        <w:proofErr w:type="spellEnd"/>
+          <w:t>DataElement Struct</w:t>
+        </w:r>
       </w:ins>
     </w:p>
     <w:p>
@@ -6831,7 +6766,6 @@
                 <w:ins w:id="382" w:author="Microsoft Office User" w:date="2017-09-16T09:27:00Z"/>
               </w:rPr>
             </w:pPr>
-            <w:proofErr w:type="spellStart"/>
             <w:ins w:id="383" w:author="Microsoft Office User" w:date="2017-09-16T09:36:00Z">
               <w:r>
                 <w:t>Elem</w:t>
@@ -6842,7 +6776,6 @@
                 <w:t>Type</w:t>
               </w:r>
             </w:ins>
-            <w:proofErr w:type="spellEnd"/>
           </w:p>
         </w:tc>
         <w:tc>
@@ -6855,13 +6788,11 @@
                 <w:ins w:id="385" w:author="Microsoft Office User" w:date="2017-09-16T09:27:00Z"/>
               </w:rPr>
             </w:pPr>
-            <w:proofErr w:type="spellStart"/>
             <w:ins w:id="386" w:author="Microsoft Office User" w:date="2017-09-16T09:35:00Z">
               <w:r>
                 <w:t>Enum</w:t>
               </w:r>
             </w:ins>
-            <w:proofErr w:type="spellEnd"/>
           </w:p>
         </w:tc>
         <w:tc>
@@ -6917,7 +6848,6 @@
                 <w:ins w:id="392" w:author="Microsoft Office User" w:date="2017-09-16T09:35:00Z"/>
               </w:rPr>
             </w:pPr>
-            <w:proofErr w:type="spellStart"/>
             <w:ins w:id="393" w:author="Microsoft Office User" w:date="2017-09-16T09:36:00Z">
               <w:r>
                 <w:t>Elem</w:t>
@@ -6927,7 +6857,6 @@
               <w:r>
                 <w:t>Value</w:t>
               </w:r>
-              <w:proofErr w:type="spellEnd"/>
             </w:ins>
           </w:p>
         </w:tc>
@@ -6946,13 +6875,11 @@
                 <w:t xml:space="preserve">Interface </w:t>
               </w:r>
             </w:ins>
-            <w:proofErr w:type="spellStart"/>
             <w:ins w:id="397" w:author="Microsoft Office User" w:date="2017-09-16T09:36:00Z">
               <w:r>
                 <w:t>ElementValue</w:t>
               </w:r>
             </w:ins>
-            <w:proofErr w:type="spellEnd"/>
           </w:p>
         </w:tc>
         <w:tc>
@@ -6987,12 +6914,10 @@
                 <w:ins w:id="401" w:author="Microsoft Office User" w:date="2017-09-16T09:37:00Z"/>
               </w:rPr>
             </w:pPr>
-            <w:proofErr w:type="spellStart"/>
             <w:ins w:id="402" w:author="Microsoft Office User" w:date="2017-09-16T09:37:00Z">
               <w:r>
                 <w:t>ColumnName</w:t>
               </w:r>
-              <w:proofErr w:type="spellEnd"/>
             </w:ins>
           </w:p>
         </w:tc>
@@ -7045,12 +6970,10 @@
                 <w:ins w:id="408" w:author="Microsoft Office User" w:date="2017-09-16T09:38:00Z"/>
               </w:rPr>
             </w:pPr>
-            <w:proofErr w:type="spellStart"/>
             <w:ins w:id="409" w:author="Microsoft Office User" w:date="2017-09-16T09:38:00Z">
               <w:r>
                 <w:t>ColumnAlias</w:t>
               </w:r>
-              <w:proofErr w:type="spellEnd"/>
             </w:ins>
           </w:p>
         </w:tc>
@@ -7103,12 +7026,10 @@
                 <w:ins w:id="415" w:author="Microsoft Office User" w:date="2017-09-16T09:52:00Z"/>
               </w:rPr>
             </w:pPr>
-            <w:proofErr w:type="spellStart"/>
             <w:ins w:id="416" w:author="Microsoft Office User" w:date="2017-09-16T09:52:00Z">
               <w:r>
                 <w:t>ColumnOrder</w:t>
               </w:r>
-              <w:proofErr w:type="spellEnd"/>
             </w:ins>
           </w:p>
         </w:tc>
@@ -7122,12 +7043,10 @@
                 <w:ins w:id="417" w:author="Microsoft Office User" w:date="2017-09-16T09:52:00Z"/>
               </w:rPr>
             </w:pPr>
-            <w:proofErr w:type="spellStart"/>
             <w:ins w:id="418" w:author="Microsoft Office User" w:date="2017-09-16T09:52:00Z">
               <w:r>
                 <w:t>Int</w:t>
               </w:r>
-              <w:proofErr w:type="spellEnd"/>
             </w:ins>
           </w:p>
         </w:tc>
@@ -7177,14 +7096,9 @@
       </w:pPr>
       <w:ins w:id="425" w:author="Microsoft Office User" w:date="2017-09-16T09:27:00Z">
         <w:r>
-          <w:t xml:space="preserve">Tuple </w:t>
-        </w:r>
-        <w:proofErr w:type="spellStart"/>
-        <w:r>
-          <w:t>Struct</w:t>
-        </w:r>
-      </w:ins>
-      <w:proofErr w:type="spellEnd"/>
+          <w:t>Tuple Struct</w:t>
+        </w:r>
+      </w:ins>
     </w:p>
     <w:p>
       <w:pPr>
@@ -7307,13 +7221,11 @@
                 <w:ins w:id="439" w:author="Microsoft Office User" w:date="2017-09-16T09:27:00Z"/>
               </w:rPr>
             </w:pPr>
-            <w:proofErr w:type="spellStart"/>
             <w:ins w:id="440" w:author="Microsoft Office User" w:date="2017-09-16T09:51:00Z">
               <w:r>
                 <w:t>TupleWidth</w:t>
               </w:r>
             </w:ins>
-            <w:proofErr w:type="spellEnd"/>
           </w:p>
         </w:tc>
         <w:tc>
@@ -7326,13 +7238,11 @@
                 <w:ins w:id="441" w:author="Microsoft Office User" w:date="2017-09-16T09:27:00Z"/>
               </w:rPr>
             </w:pPr>
-            <w:proofErr w:type="spellStart"/>
             <w:ins w:id="442" w:author="Microsoft Office User" w:date="2017-09-16T09:51:00Z">
               <w:r>
                 <w:t>Int</w:t>
               </w:r>
             </w:ins>
-            <w:proofErr w:type="spellEnd"/>
           </w:p>
         </w:tc>
         <w:tc>
@@ -7387,13 +7297,11 @@
                 <w:ins w:id="449" w:author="Microsoft Office User" w:date="2017-09-16T09:51:00Z"/>
               </w:rPr>
             </w:pPr>
-            <w:proofErr w:type="spellStart"/>
             <w:ins w:id="450" w:author="Microsoft Office User" w:date="2017-09-16T09:52:00Z">
               <w:r>
                 <w:t>TupleStructure</w:t>
               </w:r>
             </w:ins>
-            <w:proofErr w:type="spellEnd"/>
           </w:p>
         </w:tc>
         <w:tc>
@@ -7412,14 +7320,9 @@
                 <w:ins w:id="452" w:author="Microsoft Office User" w:date="2017-09-16T09:51:00Z"/>
               </w:rPr>
             </w:pPr>
-            <w:proofErr w:type="spellStart"/>
             <w:ins w:id="453" w:author="Microsoft Office User" w:date="2017-09-16T09:52:00Z">
               <w:r>
-                <w:t>ElemType</w:t>
-              </w:r>
-              <w:proofErr w:type="spellEnd"/>
-              <w:r>
-                <w:t>[]</w:t>
+                <w:t>ElemType[]</w:t>
               </w:r>
             </w:ins>
           </w:p>
@@ -7442,15 +7345,7 @@
             </w:pPr>
             <w:ins w:id="456" w:author="Microsoft Office User" w:date="2017-09-16T09:52:00Z">
               <w:r>
-                <w:t xml:space="preserve">Array of </w:t>
-              </w:r>
-              <w:proofErr w:type="spellStart"/>
-              <w:r>
-                <w:t>ElemType</w:t>
-              </w:r>
-              <w:proofErr w:type="spellEnd"/>
-              <w:r>
-                <w:t xml:space="preserve"> values</w:t>
+                <w:t>Array of ElemType values</w:t>
               </w:r>
             </w:ins>
             <w:ins w:id="457" w:author="Microsoft Office User" w:date="2017-09-16T09:54:00Z">
@@ -7476,12 +7371,10 @@
                 <w:ins w:id="459" w:author="Microsoft Office User" w:date="2017-09-16T09:54:00Z"/>
               </w:rPr>
             </w:pPr>
-            <w:proofErr w:type="spellStart"/>
             <w:ins w:id="460" w:author="Microsoft Office User" w:date="2017-09-16T09:54:00Z">
               <w:r>
                 <w:t>TupleElements</w:t>
               </w:r>
-              <w:proofErr w:type="spellEnd"/>
             </w:ins>
           </w:p>
         </w:tc>
@@ -7495,14 +7388,9 @@
                 <w:ins w:id="461" w:author="Microsoft Office User" w:date="2017-09-16T09:54:00Z"/>
               </w:rPr>
             </w:pPr>
-            <w:proofErr w:type="spellStart"/>
             <w:ins w:id="462" w:author="Microsoft Office User" w:date="2017-09-16T09:54:00Z">
               <w:r>
-                <w:t>DataElement</w:t>
-              </w:r>
-              <w:proofErr w:type="spellEnd"/>
-              <w:r>
-                <w:t>[]</w:t>
+                <w:t>DataElement[]</w:t>
               </w:r>
             </w:ins>
           </w:p>
@@ -7519,23 +7407,7 @@
             </w:pPr>
             <w:ins w:id="464" w:author="Microsoft Office User" w:date="2017-09-16T09:55:00Z">
               <w:r>
-                <w:t xml:space="preserve">Array of </w:t>
-              </w:r>
-              <w:proofErr w:type="spellStart"/>
-              <w:r>
-                <w:t>DataElement</w:t>
-              </w:r>
-              <w:proofErr w:type="spellEnd"/>
-              <w:r>
-                <w:t xml:space="preserve"> </w:t>
-              </w:r>
-              <w:proofErr w:type="spellStart"/>
-              <w:r>
-                <w:t>structus</w:t>
-              </w:r>
-              <w:proofErr w:type="spellEnd"/>
-              <w:r>
-                <w:t xml:space="preserve"> in tuple order</w:t>
+                <w:t>Array of DataElement structus in tuple order</w:t>
               </w:r>
             </w:ins>
           </w:p>
@@ -7602,31 +7474,7 @@
       <w:ins w:id="474" w:author="Microsoft Office User" w:date="2017-09-15T12:10:00Z">
         <w:r>
           <w:lastRenderedPageBreak/>
-          <w:t xml:space="preserve">The parse tree is a Go array of </w:t>
-        </w:r>
-        <w:proofErr w:type="spellStart"/>
-        <w:r>
-          <w:t>ParseNode</w:t>
-        </w:r>
-        <w:proofErr w:type="spellEnd"/>
-        <w:r>
-          <w:t xml:space="preserve"> objects. There is no encoding of the parse tree structure directly in the tree; the </w:t>
-        </w:r>
-        <w:proofErr w:type="spellStart"/>
-        <w:r>
-          <w:t>ParseNode</w:t>
-        </w:r>
-        <w:proofErr w:type="spellEnd"/>
-        <w:r>
-          <w:t xml:space="preserve"> objects are generic and can describe any node in the tree. Each contains an array of </w:t>
-        </w:r>
-        <w:proofErr w:type="spellStart"/>
-        <w:r>
-          <w:t>ParseNode</w:t>
-        </w:r>
-        <w:proofErr w:type="spellEnd"/>
-        <w:r>
-          <w:t xml:space="preserve"> objects to implement child-nodes.</w:t>
+          <w:t>The parse tree is a Go array of ParseNode objects. There is no encoding of the parse tree structure directly in the tree; the ParseNode objects are generic and can describe any node in the tree. Each contains an array of ParseNode objects to implement child-nodes.</w:t>
         </w:r>
       </w:ins>
     </w:p>
@@ -7662,15 +7510,7 @@
       </w:pPr>
       <w:ins w:id="480" w:author="Microsoft Office User" w:date="2017-09-15T12:12:00Z">
         <w:r>
-          <w:t xml:space="preserve">The execution plan is implemented similarly to the parse tree, an array of </w:t>
-        </w:r>
-        <w:proofErr w:type="spellStart"/>
-        <w:r>
-          <w:t>ExecutionPlanNode</w:t>
-        </w:r>
-        <w:proofErr w:type="spellEnd"/>
-        <w:r>
-          <w:t xml:space="preserve"> objects. </w:t>
+          <w:t xml:space="preserve">The execution plan is implemented similarly to the parse tree, an array of ExecutionPlanNode objects. </w:t>
         </w:r>
       </w:ins>
     </w:p>
@@ -7687,14 +7527,9 @@
           <w:ins w:id="482" w:author="Microsoft Office User" w:date="2017-09-15T12:13:00Z"/>
         </w:rPr>
       </w:pPr>
-      <w:proofErr w:type="spellStart"/>
       <w:ins w:id="483" w:author="Microsoft Office User" w:date="2017-09-15T12:13:00Z">
         <w:r>
-          <w:t>ExecutionPlanNode</w:t>
-        </w:r>
-        <w:proofErr w:type="spellEnd"/>
-        <w:r>
-          <w:t xml:space="preserve"> objects are structured as follows:</w:t>
+          <w:t>ExecutionPlanNode objects are structured as follows:</w:t>
         </w:r>
       </w:ins>
     </w:p>
@@ -7881,13 +7716,11 @@
                 <w:ins w:id="510" w:author="Microsoft Office User" w:date="2017-09-15T12:13:00Z"/>
               </w:rPr>
             </w:pPr>
-            <w:proofErr w:type="spellStart"/>
             <w:ins w:id="511" w:author="Microsoft Office User" w:date="2017-09-15T12:16:00Z">
               <w:r>
                 <w:t>NodeID</w:t>
               </w:r>
             </w:ins>
-            <w:proofErr w:type="spellEnd"/>
           </w:p>
         </w:tc>
         <w:tc>
@@ -7906,13 +7739,11 @@
                 <w:ins w:id="513" w:author="Microsoft Office User" w:date="2017-09-15T12:13:00Z"/>
               </w:rPr>
             </w:pPr>
-            <w:proofErr w:type="spellStart"/>
             <w:ins w:id="514" w:author="Microsoft Office User" w:date="2017-09-15T12:16:00Z">
               <w:r>
                 <w:t>Int</w:t>
               </w:r>
             </w:ins>
-            <w:proofErr w:type="spellEnd"/>
           </w:p>
         </w:tc>
         <w:tc>
@@ -7959,13 +7790,11 @@
                 <w:ins w:id="520" w:author="Microsoft Office User" w:date="2017-09-15T12:13:00Z"/>
               </w:rPr>
             </w:pPr>
-            <w:proofErr w:type="spellStart"/>
             <w:ins w:id="521" w:author="Microsoft Office User" w:date="2017-09-15T18:37:00Z">
               <w:r>
                 <w:t>SourceList</w:t>
               </w:r>
             </w:ins>
-            <w:proofErr w:type="spellEnd"/>
           </w:p>
         </w:tc>
         <w:tc>
@@ -7986,15 +7815,7 @@
             </w:pPr>
             <w:ins w:id="524" w:author="Microsoft Office User" w:date="2017-09-15T18:37:00Z">
               <w:r>
-                <w:t xml:space="preserve">[ </w:t>
-              </w:r>
-              <w:proofErr w:type="spellStart"/>
-              <w:r>
-                <w:t>Int</w:t>
-              </w:r>
-              <w:proofErr w:type="spellEnd"/>
-              <w:r>
-                <w:t xml:space="preserve"> ]</w:t>
+                <w:t>[ Int ]</w:t>
               </w:r>
             </w:ins>
           </w:p>
@@ -8017,14 +7838,9 @@
             </w:pPr>
             <w:ins w:id="527" w:author="Microsoft Office User" w:date="2017-09-15T18:37:00Z">
               <w:r>
-                <w:t xml:space="preserve">List of </w:t>
-              </w:r>
-              <w:proofErr w:type="spellStart"/>
-              <w:r>
-                <w:t>NodeIDs</w:t>
+                <w:t>List of NodeIDs</w:t>
               </w:r>
             </w:ins>
-            <w:proofErr w:type="spellEnd"/>
             <w:ins w:id="528" w:author="Microsoft Office User" w:date="2017-09-15T18:46:00Z">
               <w:r>
                 <w:t xml:space="preserve"> this node reads tuples from. Multiple in the case of join nodes</w:t>
@@ -8081,12 +7897,10 @@
                 <w:ins w:id="535" w:author="Microsoft Office User" w:date="2017-09-15T18:46:00Z"/>
               </w:rPr>
             </w:pPr>
-            <w:proofErr w:type="spellStart"/>
             <w:ins w:id="536" w:author="Microsoft Office User" w:date="2017-09-15T18:46:00Z">
               <w:r>
                 <w:t>Int</w:t>
               </w:r>
-              <w:proofErr w:type="spellEnd"/>
             </w:ins>
           </w:p>
         </w:tc>
@@ -8106,14 +7920,9 @@
                 <w:ins w:id="538" w:author="Microsoft Office User" w:date="2017-09-15T18:46:00Z"/>
               </w:rPr>
             </w:pPr>
-            <w:proofErr w:type="spellStart"/>
             <w:ins w:id="539" w:author="Microsoft Office User" w:date="2017-09-15T18:47:00Z">
               <w:r>
-                <w:t>NodeID</w:t>
-              </w:r>
-              <w:proofErr w:type="spellEnd"/>
-              <w:r>
-                <w:t xml:space="preserve"> this node delivers tuples to. The special target</w:t>
+                <w:t>NodeID this node delivers tuples to. The special target</w:t>
               </w:r>
               <w:r>
                 <w:t xml:space="preserve"> of 0 means the output.</w:t>
@@ -8147,13 +7956,11 @@
                 <w:ins w:id="543" w:author="Microsoft Office User" w:date="2017-09-15T18:47:00Z"/>
               </w:rPr>
             </w:pPr>
-            <w:proofErr w:type="spellStart"/>
             <w:ins w:id="544" w:author="Microsoft Office User" w:date="2017-09-15T18:48:00Z">
               <w:r>
                 <w:t>ActionType</w:t>
               </w:r>
             </w:ins>
-            <w:proofErr w:type="spellEnd"/>
           </w:p>
         </w:tc>
         <w:tc>
@@ -8172,13 +7979,11 @@
                 <w:ins w:id="546" w:author="Microsoft Office User" w:date="2017-09-15T18:47:00Z"/>
               </w:rPr>
             </w:pPr>
-            <w:proofErr w:type="spellStart"/>
             <w:ins w:id="547" w:author="Microsoft Office User" w:date="2017-09-15T18:48:00Z">
               <w:r>
                 <w:t>Enum</w:t>
               </w:r>
             </w:ins>
-            <w:proofErr w:type="spellEnd"/>
           </w:p>
         </w:tc>
         <w:tc>
@@ -8312,12 +8117,10 @@
                 <w:ins w:id="564" w:author="Microsoft Office User" w:date="2017-09-15T19:09:00Z"/>
               </w:rPr>
             </w:pPr>
-            <w:proofErr w:type="spellStart"/>
             <w:ins w:id="565" w:author="Microsoft Office User" w:date="2017-09-15T19:09:00Z">
               <w:r>
                 <w:t>ProjectionList</w:t>
               </w:r>
-              <w:proofErr w:type="spellEnd"/>
             </w:ins>
           </w:p>
         </w:tc>
@@ -8339,15 +8142,7 @@
             </w:pPr>
             <w:ins w:id="568" w:author="Microsoft Office User" w:date="2017-09-15T19:09:00Z">
               <w:r>
-                <w:t xml:space="preserve">[ </w:t>
-              </w:r>
-              <w:proofErr w:type="spellStart"/>
-              <w:r>
-                <w:t>TupleSpec</w:t>
-              </w:r>
-              <w:proofErr w:type="spellEnd"/>
-              <w:r>
-                <w:t xml:space="preserve"> ]</w:t>
+                <w:t>[ TupleSpec ]</w:t>
               </w:r>
             </w:ins>
           </w:p>
@@ -8390,13 +8185,11 @@
                 <w:ins w:id="573" w:author="Microsoft Office User" w:date="2017-09-15T19:10:00Z"/>
               </w:rPr>
             </w:pPr>
-            <w:proofErr w:type="spellStart"/>
             <w:ins w:id="574" w:author="Microsoft Office User" w:date="2017-09-15T19:30:00Z">
               <w:r>
                 <w:t>FilterSpec</w:t>
               </w:r>
             </w:ins>
-            <w:proofErr w:type="spellEnd"/>
           </w:p>
         </w:tc>
         <w:tc>
@@ -8409,13 +8202,11 @@
                 <w:ins w:id="575" w:author="Microsoft Office User" w:date="2017-09-15T19:10:00Z"/>
               </w:rPr>
             </w:pPr>
-            <w:proofErr w:type="spellStart"/>
             <w:ins w:id="576" w:author="Microsoft Office User" w:date="2017-09-15T19:30:00Z">
               <w:r>
                 <w:t>ScalarExpr</w:t>
               </w:r>
             </w:ins>
-            <w:proofErr w:type="spellEnd"/>
           </w:p>
         </w:tc>
         <w:tc>
@@ -8455,12 +8246,10 @@
                 <w:ins w:id="581" w:author="Microsoft Office User" w:date="2017-09-15T19:41:00Z"/>
               </w:rPr>
             </w:pPr>
-            <w:proofErr w:type="spellStart"/>
             <w:ins w:id="582" w:author="Microsoft Office User" w:date="2017-09-15T19:41:00Z">
               <w:r>
                 <w:t>ActionArgument</w:t>
               </w:r>
-              <w:proofErr w:type="spellEnd"/>
             </w:ins>
           </w:p>
         </w:tc>
@@ -8817,13 +8606,11 @@
           <w:pPr/>
         </w:pPrChange>
       </w:pPr>
-      <w:proofErr w:type="spellStart"/>
       <w:ins w:id="649" w:author="Microsoft Office User" w:date="2017-09-16T10:42:00Z">
         <w:r>
           <w:t>ReadTuple</w:t>
         </w:r>
       </w:ins>
-      <w:proofErr w:type="spellEnd"/>
     </w:p>
     <w:p>
       <w:pPr>
@@ -8835,7 +8622,6 @@
           <w:pPr/>
         </w:pPrChange>
       </w:pPr>
-      <w:proofErr w:type="spellStart"/>
       <w:ins w:id="652" w:author="Microsoft Office User" w:date="2017-09-16T10:43:00Z">
         <w:r>
           <w:t>SpawnExecution</w:t>
@@ -8846,7 +8632,6 @@
           <w:t>Tree</w:t>
         </w:r>
       </w:ins>
-      <w:proofErr w:type="spellEnd"/>
     </w:p>
     <w:p/>
     <w:p>
@@ -9225,15 +9010,7 @@
       </w:pPr>
       <w:ins w:id="713" w:author="Microsoft Office User" w:date="2017-09-15T10:39:00Z">
         <w:r>
-          <w:t xml:space="preserve">Includes support for </w:t>
-        </w:r>
-        <w:proofErr w:type="gramStart"/>
-        <w:r>
-          <w:t>SUM(</w:t>
-        </w:r>
-        <w:proofErr w:type="gramEnd"/>
-        <w:r>
-          <w:t>) and AVG() aggregates in select list</w:t>
+          <w:t>Includes support for SUM() and AVG() aggregates in select list</w:t>
         </w:r>
       </w:ins>
     </w:p>
@@ -9371,13 +9148,11 @@
           <w:t xml:space="preserve">Single role, no permissions or </w:t>
         </w:r>
       </w:ins>
-      <w:proofErr w:type="spellStart"/>
       <w:ins w:id="736" w:author="Microsoft Office User" w:date="2017-09-15T09:43:00Z">
         <w:r>
           <w:t>authorisation</w:t>
         </w:r>
       </w:ins>
-      <w:proofErr w:type="spellEnd"/>
       <w:ins w:id="737" w:author="Microsoft Office User" w:date="2017-09-15T09:42:00Z">
         <w:r>
           <w:t xml:space="preserve"> </w:t>
@@ -9538,12 +9313,12 @@
         <w:pStyle w:val="EndnoteText"/>
         <w:rPr>
           <w:lang w:val="en-AU"/>
-          <w:rPrChange w:id="217" w:author="Microsoft Office User" w:date="2017-09-08T13:09:00Z">
+          <w:rPrChange w:id="218" w:author="Microsoft Office User" w:date="2017-09-08T13:09:00Z">
             <w:rPr/>
           </w:rPrChange>
         </w:rPr>
       </w:pPr>
-      <w:ins w:id="218" w:author="Microsoft Office User" w:date="2017-09-08T13:09:00Z">
+      <w:ins w:id="219" w:author="Microsoft Office User" w:date="2017-09-08T13:09:00Z">
         <w:r>
           <w:rPr>
             <w:rStyle w:val="EndnoteReference"/>
@@ -9554,7 +9329,7 @@
           <w:t xml:space="preserve"> </w:t>
         </w:r>
       </w:ins>
-      <w:ins w:id="219" w:author="Microsoft Office User" w:date="2017-09-08T13:10:00Z">
+      <w:ins w:id="220" w:author="Microsoft Office User" w:date="2017-09-08T13:10:00Z">
         <w:r>
           <w:fldChar w:fldCharType="begin"/>
         </w:r>
@@ -9647,7 +9422,7 @@
         <w:noProof/>
         <w:color w:val="000000" w:themeColor="text1"/>
       </w:rPr>
-      <w:t>7</w:t>
+      <w:t>9</w:t>
     </w:r>
     <w:ins w:id="769" w:author="Microsoft Office User" w:date="2017-09-08T13:07:00Z">
       <w:r>
@@ -9845,9 +9620,11 @@
         <w:rPr>
           <w:noProof/>
           <w:color w:val="000000"/>
+          <w:lang w:val="en-AU" w:eastAsia="en-AU"/>
           <w:rPrChange w:id="779" w:author="Unknown">
             <w:rPr>
               <w:noProof/>
+              <w:lang w:val="en-AU" w:eastAsia="en-AU"/>
             </w:rPr>
           </w:rPrChange>
         </w:rPr>
@@ -11542,7 +11319,7 @@
 </file>
 
 <file path=customXml/itemProps1.xml><?xml version="1.0" encoding="utf-8"?>
-<ds:datastoreItem xmlns:ds="http://schemas.openxmlformats.org/officeDocument/2006/customXml" ds:itemID="{E72F432A-9F56-6240-938F-FD3DAC84A715}">
+<ds:datastoreItem xmlns:ds="http://schemas.openxmlformats.org/officeDocument/2006/customXml" ds:itemID="{CB7E4B23-28F1-8C4F-BB8C-CEF070D33585}">
   <ds:schemaRefs>
     <ds:schemaRef ds:uri="http://schemas.openxmlformats.org/officeDocument/2006/bibliography"/>
   </ds:schemaRefs>

</xml_diff>